<commit_message>
Updated website to include updated resume with GM description and projects. Updated skills
</commit_message>
<xml_diff>
--- a/VStarrResume.docx
+++ b/VStarrResume.docx
@@ -11,8 +11,6 @@
           <w:u w:val="single"/>
         </w:rPr>
       </w:pPr>
-      <w:bookmarkStart w:id="0" w:name="_GoBack"/>
-      <w:bookmarkEnd w:id="0"/>
       <w:r>
         <w:rPr>
           <w:rFonts w:ascii="Arial" w:hAnsi="Arial"/>
@@ -222,7 +220,15 @@
           <w:sz w:val="22"/>
           <w:szCs w:val="22"/>
         </w:rPr>
-        <w:t>, 3.0 GPA</w:t>
+        <w:tab/>
+      </w:r>
+      <w:r>
+        <w:rPr>
+          <w:rFonts w:ascii="Arial" w:hAnsi="Arial"/>
+          <w:sz w:val="22"/>
+          <w:szCs w:val="22"/>
+        </w:rPr>
+        <w:tab/>
       </w:r>
       <w:r>
         <w:rPr>
@@ -445,54 +451,28 @@
       <w:pPr>
         <w:rPr>
           <w:rFonts w:ascii="Arial" w:hAnsi="Arial"/>
-          <w:sz w:val="22"/>
-          <w:szCs w:val="22"/>
-        </w:rPr>
-      </w:pPr>
-      <w:r>
-        <w:rPr>
-          <w:rFonts w:ascii="Arial" w:hAnsi="Arial"/>
-          <w:b/>
-          <w:sz w:val="22"/>
-          <w:szCs w:val="22"/>
-        </w:rPr>
-        <w:t xml:space="preserve">The Home Depot </w:t>
-      </w:r>
-      <w:r>
-        <w:rPr>
-          <w:rFonts w:ascii="Arial" w:hAnsi="Arial"/>
-          <w:b/>
-          <w:sz w:val="22"/>
-          <w:szCs w:val="22"/>
-        </w:rPr>
-        <w:tab/>
-      </w:r>
-      <w:r>
-        <w:rPr>
-          <w:rFonts w:ascii="Arial" w:hAnsi="Arial"/>
-          <w:b/>
-          <w:sz w:val="22"/>
-          <w:szCs w:val="22"/>
-        </w:rPr>
-        <w:tab/>
-      </w:r>
-      <w:r>
-        <w:rPr>
-          <w:rFonts w:ascii="Arial" w:hAnsi="Arial"/>
-          <w:b/>
-          <w:sz w:val="22"/>
-          <w:szCs w:val="22"/>
-        </w:rPr>
-        <w:tab/>
-      </w:r>
-      <w:r>
-        <w:rPr>
-          <w:rFonts w:ascii="Arial" w:hAnsi="Arial"/>
-          <w:b/>
-          <w:sz w:val="22"/>
-          <w:szCs w:val="22"/>
-        </w:rPr>
-        <w:tab/>
+          <w:b/>
+          <w:sz w:val="22"/>
+          <w:szCs w:val="22"/>
+        </w:rPr>
+      </w:pPr>
+      <w:r>
+        <w:rPr>
+          <w:rFonts w:ascii="Arial" w:hAnsi="Arial"/>
+          <w:b/>
+          <w:sz w:val="22"/>
+          <w:szCs w:val="22"/>
+        </w:rPr>
+        <w:t>General Motors</w:t>
+      </w:r>
+      <w:r>
+        <w:rPr>
+          <w:rFonts w:ascii="Arial" w:hAnsi="Arial"/>
+          <w:b/>
+          <w:sz w:val="22"/>
+          <w:szCs w:val="22"/>
+        </w:rPr>
+        <w:t xml:space="preserve"> – GDAT IT Tools &amp; Architecture</w:t>
       </w:r>
       <w:r>
         <w:rPr>
@@ -563,6 +543,428 @@
           <w:sz w:val="22"/>
           <w:szCs w:val="22"/>
         </w:rPr>
+        <w:t>Software Developer</w:t>
+      </w:r>
+      <w:r>
+        <w:rPr>
+          <w:rFonts w:ascii="Arial" w:hAnsi="Arial"/>
+          <w:sz w:val="22"/>
+          <w:szCs w:val="22"/>
+        </w:rPr>
+        <w:tab/>
+      </w:r>
+      <w:r>
+        <w:rPr>
+          <w:rFonts w:ascii="Arial" w:hAnsi="Arial"/>
+          <w:sz w:val="22"/>
+          <w:szCs w:val="22"/>
+        </w:rPr>
+        <w:tab/>
+      </w:r>
+      <w:r>
+        <w:rPr>
+          <w:rFonts w:ascii="Arial" w:hAnsi="Arial"/>
+          <w:sz w:val="22"/>
+          <w:szCs w:val="22"/>
+        </w:rPr>
+        <w:tab/>
+      </w:r>
+      <w:r>
+        <w:rPr>
+          <w:rFonts w:ascii="Arial" w:hAnsi="Arial"/>
+          <w:sz w:val="22"/>
+          <w:szCs w:val="22"/>
+        </w:rPr>
+        <w:tab/>
+      </w:r>
+      <w:r>
+        <w:rPr>
+          <w:rFonts w:ascii="Arial" w:hAnsi="Arial"/>
+          <w:sz w:val="22"/>
+          <w:szCs w:val="22"/>
+        </w:rPr>
+        <w:tab/>
+      </w:r>
+      <w:r>
+        <w:rPr>
+          <w:rFonts w:ascii="Arial" w:hAnsi="Arial"/>
+          <w:sz w:val="22"/>
+          <w:szCs w:val="22"/>
+        </w:rPr>
+        <w:tab/>
+      </w:r>
+      <w:r>
+        <w:rPr>
+          <w:rFonts w:ascii="Arial" w:hAnsi="Arial"/>
+          <w:sz w:val="22"/>
+          <w:szCs w:val="22"/>
+        </w:rPr>
+        <w:tab/>
+      </w:r>
+      <w:r>
+        <w:rPr>
+          <w:rFonts w:ascii="Arial" w:hAnsi="Arial"/>
+          <w:sz w:val="22"/>
+          <w:szCs w:val="22"/>
+        </w:rPr>
+        <w:tab/>
+      </w:r>
+      <w:r>
+        <w:rPr>
+          <w:rFonts w:ascii="Arial" w:hAnsi="Arial"/>
+          <w:sz w:val="22"/>
+          <w:szCs w:val="22"/>
+        </w:rPr>
+        <w:tab/>
+        <w:t>1/2015 – present</w:t>
+      </w:r>
+    </w:p>
+    <w:p>
+      <w:pPr>
+        <w:pStyle w:val="ListParagraph"/>
+        <w:numPr>
+          <w:ilvl w:val="0"/>
+          <w:numId w:val="25"/>
+        </w:numPr>
+        <w:rPr>
+          <w:rFonts w:ascii="Arial" w:hAnsi="Arial"/>
+          <w:sz w:val="22"/>
+          <w:szCs w:val="22"/>
+        </w:rPr>
+      </w:pPr>
+      <w:r>
+        <w:rPr>
+          <w:rFonts w:ascii="Arial" w:hAnsi="Arial"/>
+          <w:sz w:val="22"/>
+          <w:szCs w:val="22"/>
+        </w:rPr>
+        <w:t xml:space="preserve">Manage, optimize, and refactor existing and new </w:t>
+      </w:r>
+      <w:r>
+        <w:rPr>
+          <w:rFonts w:ascii="Arial" w:hAnsi="Arial"/>
+          <w:sz w:val="22"/>
+          <w:szCs w:val="22"/>
+        </w:rPr>
+        <w:t xml:space="preserve">ETL jobs by obtaining data from </w:t>
+      </w:r>
+      <w:r>
+        <w:rPr>
+          <w:rFonts w:ascii="Arial" w:hAnsi="Arial"/>
+          <w:sz w:val="22"/>
+          <w:szCs w:val="22"/>
+        </w:rPr>
+        <w:t xml:space="preserve">various internal sources (PPM, ASMS, and </w:t>
+      </w:r>
+      <w:proofErr w:type="spellStart"/>
+      <w:r>
+        <w:rPr>
+          <w:rFonts w:ascii="Arial" w:hAnsi="Arial"/>
+          <w:sz w:val="22"/>
+          <w:szCs w:val="22"/>
+        </w:rPr>
+        <w:t>uCMDB</w:t>
+      </w:r>
+      <w:proofErr w:type="spellEnd"/>
+      <w:r>
+        <w:rPr>
+          <w:rFonts w:ascii="Arial" w:hAnsi="Arial"/>
+          <w:sz w:val="22"/>
+          <w:szCs w:val="22"/>
+        </w:rPr>
+        <w:t>) to run in less than half the original time</w:t>
+      </w:r>
+      <w:r>
+        <w:rPr>
+          <w:rFonts w:ascii="Arial" w:hAnsi="Arial"/>
+          <w:sz w:val="22"/>
+          <w:szCs w:val="22"/>
+        </w:rPr>
+        <w:t>,</w:t>
+      </w:r>
+      <w:r>
+        <w:rPr>
+          <w:rFonts w:ascii="Arial" w:hAnsi="Arial"/>
+          <w:sz w:val="22"/>
+          <w:szCs w:val="22"/>
+        </w:rPr>
+        <w:t xml:space="preserve"> while tracking audit information for the Atlas tool used by 90% of GM IT</w:t>
+      </w:r>
+    </w:p>
+    <w:p>
+      <w:pPr>
+        <w:pStyle w:val="ListParagraph"/>
+        <w:numPr>
+          <w:ilvl w:val="0"/>
+          <w:numId w:val="25"/>
+        </w:numPr>
+        <w:rPr>
+          <w:rFonts w:ascii="Arial" w:hAnsi="Arial"/>
+          <w:b/>
+          <w:sz w:val="22"/>
+          <w:szCs w:val="22"/>
+        </w:rPr>
+      </w:pPr>
+      <w:r>
+        <w:rPr>
+          <w:rFonts w:ascii="Arial" w:hAnsi="Arial"/>
+          <w:sz w:val="22"/>
+          <w:szCs w:val="22"/>
+        </w:rPr>
+        <w:t xml:space="preserve">Streamline transfer of deviation data from all </w:t>
+      </w:r>
+      <w:proofErr w:type="spellStart"/>
+      <w:r>
+        <w:rPr>
+          <w:rFonts w:ascii="Arial" w:hAnsi="Arial"/>
+          <w:sz w:val="22"/>
+          <w:szCs w:val="22"/>
+        </w:rPr>
+        <w:t>Sharepoint</w:t>
+      </w:r>
+      <w:proofErr w:type="spellEnd"/>
+      <w:r>
+        <w:rPr>
+          <w:rFonts w:ascii="Arial" w:hAnsi="Arial"/>
+          <w:sz w:val="22"/>
+          <w:szCs w:val="22"/>
+        </w:rPr>
+        <w:t xml:space="preserve"> sites into Atlas</w:t>
+      </w:r>
+      <w:r>
+        <w:rPr>
+          <w:rFonts w:ascii="Arial" w:hAnsi="Arial"/>
+          <w:sz w:val="22"/>
+          <w:szCs w:val="22"/>
+        </w:rPr>
+        <w:t xml:space="preserve"> using </w:t>
+      </w:r>
+      <w:proofErr w:type="spellStart"/>
+      <w:r>
+        <w:rPr>
+          <w:rFonts w:ascii="Arial" w:hAnsi="Arial"/>
+          <w:sz w:val="22"/>
+          <w:szCs w:val="22"/>
+        </w:rPr>
+        <w:t>DataStage</w:t>
+      </w:r>
+      <w:proofErr w:type="spellEnd"/>
+    </w:p>
+    <w:p>
+      <w:pPr>
+        <w:pStyle w:val="ListParagraph"/>
+        <w:numPr>
+          <w:ilvl w:val="0"/>
+          <w:numId w:val="25"/>
+        </w:numPr>
+        <w:rPr>
+          <w:rFonts w:ascii="Arial" w:hAnsi="Arial"/>
+          <w:sz w:val="22"/>
+          <w:szCs w:val="22"/>
+        </w:rPr>
+      </w:pPr>
+      <w:r>
+        <w:rPr>
+          <w:rFonts w:ascii="Arial" w:hAnsi="Arial"/>
+          <w:sz w:val="22"/>
+          <w:szCs w:val="22"/>
+        </w:rPr>
+        <w:t>Automate project cloning and</w:t>
+      </w:r>
+      <w:r>
+        <w:rPr>
+          <w:rFonts w:ascii="Arial" w:hAnsi="Arial"/>
+          <w:sz w:val="22"/>
+          <w:szCs w:val="22"/>
+        </w:rPr>
+        <w:t xml:space="preserve"> data clearing for testers, business analysts, </w:t>
+      </w:r>
+      <w:r>
+        <w:rPr>
+          <w:rFonts w:ascii="Arial" w:hAnsi="Arial"/>
+          <w:sz w:val="22"/>
+          <w:szCs w:val="22"/>
+        </w:rPr>
+        <w:t>and project managers</w:t>
+      </w:r>
+    </w:p>
+    <w:p>
+      <w:pPr>
+        <w:pStyle w:val="ListParagraph"/>
+        <w:numPr>
+          <w:ilvl w:val="0"/>
+          <w:numId w:val="25"/>
+        </w:numPr>
+        <w:rPr>
+          <w:rFonts w:ascii="Arial" w:hAnsi="Arial"/>
+          <w:b/>
+          <w:sz w:val="22"/>
+          <w:szCs w:val="22"/>
+        </w:rPr>
+      </w:pPr>
+      <w:r>
+        <w:rPr>
+          <w:rFonts w:ascii="Arial" w:hAnsi="Arial"/>
+          <w:sz w:val="22"/>
+          <w:szCs w:val="22"/>
+        </w:rPr>
+        <w:t xml:space="preserve">Reduce </w:t>
+      </w:r>
+      <w:r>
+        <w:rPr>
+          <w:rFonts w:ascii="Arial" w:hAnsi="Arial"/>
+          <w:sz w:val="22"/>
+          <w:szCs w:val="22"/>
+        </w:rPr>
+        <w:t>issues and assist</w:t>
+      </w:r>
+      <w:r>
+        <w:rPr>
+          <w:rFonts w:ascii="Arial" w:hAnsi="Arial"/>
+          <w:sz w:val="22"/>
+          <w:szCs w:val="22"/>
+        </w:rPr>
+        <w:t xml:space="preserve"> with</w:t>
+      </w:r>
+      <w:r>
+        <w:rPr>
+          <w:rFonts w:ascii="Arial" w:hAnsi="Arial"/>
+          <w:sz w:val="22"/>
+          <w:szCs w:val="22"/>
+        </w:rPr>
+        <w:t xml:space="preserve"> </w:t>
+      </w:r>
+      <w:r>
+        <w:rPr>
+          <w:rFonts w:ascii="Arial" w:hAnsi="Arial"/>
+          <w:sz w:val="22"/>
+          <w:szCs w:val="22"/>
+        </w:rPr>
+        <w:t xml:space="preserve">development to meet </w:t>
+      </w:r>
+      <w:r>
+        <w:rPr>
+          <w:rFonts w:ascii="Arial" w:hAnsi="Arial"/>
+          <w:sz w:val="22"/>
+          <w:szCs w:val="22"/>
+        </w:rPr>
+        <w:t xml:space="preserve">100% of </w:t>
+      </w:r>
+      <w:r>
+        <w:rPr>
+          <w:rFonts w:ascii="Arial" w:hAnsi="Arial"/>
+          <w:sz w:val="22"/>
+          <w:szCs w:val="22"/>
+        </w:rPr>
+        <w:t>speed to market requirements</w:t>
+      </w:r>
+    </w:p>
+    <w:p>
+      <w:pPr>
+        <w:pStyle w:val="ListParagraph"/>
+        <w:rPr>
+          <w:rFonts w:ascii="Arial" w:hAnsi="Arial"/>
+          <w:b/>
+          <w:sz w:val="22"/>
+          <w:szCs w:val="22"/>
+        </w:rPr>
+      </w:pPr>
+    </w:p>
+    <w:p>
+      <w:pPr>
+        <w:rPr>
+          <w:rFonts w:ascii="Arial" w:hAnsi="Arial"/>
+          <w:sz w:val="22"/>
+          <w:szCs w:val="22"/>
+        </w:rPr>
+      </w:pPr>
+      <w:r>
+        <w:rPr>
+          <w:rFonts w:ascii="Arial" w:hAnsi="Arial"/>
+          <w:b/>
+          <w:sz w:val="22"/>
+          <w:szCs w:val="22"/>
+        </w:rPr>
+        <w:t xml:space="preserve">The Home Depot </w:t>
+      </w:r>
+      <w:r>
+        <w:rPr>
+          <w:rFonts w:ascii="Arial" w:hAnsi="Arial"/>
+          <w:b/>
+          <w:sz w:val="22"/>
+          <w:szCs w:val="22"/>
+        </w:rPr>
+        <w:t>– Windows Server Team</w:t>
+      </w:r>
+      <w:r>
+        <w:rPr>
+          <w:rFonts w:ascii="Arial" w:hAnsi="Arial"/>
+          <w:b/>
+          <w:sz w:val="22"/>
+          <w:szCs w:val="22"/>
+        </w:rPr>
+        <w:tab/>
+      </w:r>
+      <w:r>
+        <w:rPr>
+          <w:rFonts w:ascii="Arial" w:hAnsi="Arial"/>
+          <w:b/>
+          <w:sz w:val="22"/>
+          <w:szCs w:val="22"/>
+        </w:rPr>
+        <w:tab/>
+      </w:r>
+      <w:r>
+        <w:rPr>
+          <w:rFonts w:ascii="Arial" w:hAnsi="Arial"/>
+          <w:b/>
+          <w:sz w:val="22"/>
+          <w:szCs w:val="22"/>
+        </w:rPr>
+        <w:tab/>
+      </w:r>
+      <w:r>
+        <w:rPr>
+          <w:rFonts w:ascii="Arial" w:hAnsi="Arial"/>
+          <w:b/>
+          <w:sz w:val="22"/>
+          <w:szCs w:val="22"/>
+        </w:rPr>
+        <w:tab/>
+      </w:r>
+      <w:r>
+        <w:rPr>
+          <w:rFonts w:ascii="Arial" w:hAnsi="Arial"/>
+          <w:b/>
+          <w:sz w:val="22"/>
+          <w:szCs w:val="22"/>
+        </w:rPr>
+        <w:tab/>
+      </w:r>
+      <w:r>
+        <w:rPr>
+          <w:rFonts w:ascii="Arial" w:hAnsi="Arial"/>
+          <w:sz w:val="22"/>
+          <w:szCs w:val="22"/>
+        </w:rPr>
+        <w:t>Austin, TX</w:t>
+      </w:r>
+    </w:p>
+    <w:p>
+      <w:pPr>
+        <w:rPr>
+          <w:rFonts w:ascii="Arial" w:hAnsi="Arial"/>
+          <w:sz w:val="22"/>
+          <w:szCs w:val="22"/>
+        </w:rPr>
+      </w:pPr>
+      <w:r>
+        <w:rPr>
+          <w:rFonts w:ascii="Arial" w:hAnsi="Arial"/>
+          <w:i/>
+          <w:sz w:val="22"/>
+          <w:szCs w:val="22"/>
+        </w:rPr>
         <w:t xml:space="preserve">Windows </w:t>
       </w:r>
       <w:r>
@@ -643,7 +1045,7 @@
           <w:sz w:val="22"/>
           <w:szCs w:val="22"/>
         </w:rPr>
-        <w:t>5/2014 – present</w:t>
+        <w:t>5/2014 – 12/2014</w:t>
       </w:r>
     </w:p>
     <w:p>
@@ -665,7 +1067,47 @@
           <w:sz w:val="22"/>
           <w:szCs w:val="22"/>
         </w:rPr>
-        <w:t xml:space="preserve">Solve current server build and deployed state discrepancies in server lifecycle </w:t>
+        <w:t>Report</w:t>
+      </w:r>
+      <w:r>
+        <w:rPr>
+          <w:rFonts w:ascii="Arial" w:hAnsi="Arial"/>
+          <w:sz w:val="22"/>
+          <w:szCs w:val="22"/>
+        </w:rPr>
+        <w:t>ed</w:t>
+      </w:r>
+      <w:r>
+        <w:rPr>
+          <w:rFonts w:ascii="Arial" w:hAnsi="Arial"/>
+          <w:sz w:val="22"/>
+          <w:szCs w:val="22"/>
+        </w:rPr>
+        <w:t xml:space="preserve"> on server</w:t>
+      </w:r>
+      <w:r>
+        <w:rPr>
+          <w:rFonts w:ascii="Arial" w:hAnsi="Arial"/>
+          <w:sz w:val="22"/>
+          <w:szCs w:val="22"/>
+        </w:rPr>
+        <w:t>s</w:t>
+      </w:r>
+      <w:r>
+        <w:rPr>
+          <w:rFonts w:ascii="Arial" w:hAnsi="Arial"/>
+          <w:sz w:val="22"/>
+          <w:szCs w:val="22"/>
+        </w:rPr>
+        <w:t>’</w:t>
+      </w:r>
+      <w:r>
+        <w:rPr>
+          <w:rFonts w:ascii="Arial" w:hAnsi="Arial"/>
+          <w:sz w:val="22"/>
+          <w:szCs w:val="22"/>
+        </w:rPr>
+        <w:t xml:space="preserve"> health by monitoring operation manager, patching, and maintenance</w:t>
       </w:r>
     </w:p>
     <w:p>
@@ -687,31 +1129,47 @@
           <w:sz w:val="22"/>
           <w:szCs w:val="22"/>
         </w:rPr>
-        <w:t>Report</w:t>
-      </w:r>
-      <w:r>
-        <w:rPr>
-          <w:rFonts w:ascii="Arial" w:hAnsi="Arial"/>
-          <w:sz w:val="22"/>
-          <w:szCs w:val="22"/>
-        </w:rPr>
-        <w:t xml:space="preserve"> on server</w:t>
-      </w:r>
-      <w:r>
-        <w:rPr>
-          <w:rFonts w:ascii="Arial" w:hAnsi="Arial"/>
-          <w:sz w:val="22"/>
-          <w:szCs w:val="22"/>
-        </w:rPr>
-        <w:t>s</w:t>
-      </w:r>
-      <w:r>
-        <w:rPr>
-          <w:rFonts w:ascii="Arial" w:hAnsi="Arial"/>
-          <w:sz w:val="22"/>
-          <w:szCs w:val="22"/>
-        </w:rPr>
-        <w:t xml:space="preserve"> health by monitoring operation manager, patching, and maintenance</w:t>
+        <w:t>Develop</w:t>
+      </w:r>
+      <w:r>
+        <w:rPr>
+          <w:rFonts w:ascii="Arial" w:hAnsi="Arial"/>
+          <w:sz w:val="22"/>
+          <w:szCs w:val="22"/>
+        </w:rPr>
+        <w:t>ed</w:t>
+      </w:r>
+      <w:r>
+        <w:rPr>
+          <w:rFonts w:ascii="Arial" w:hAnsi="Arial"/>
+          <w:sz w:val="22"/>
+          <w:szCs w:val="22"/>
+        </w:rPr>
+        <w:t xml:space="preserve"> an Active Directory status dashboar</w:t>
+      </w:r>
+      <w:r>
+        <w:rPr>
+          <w:rFonts w:ascii="Arial" w:hAnsi="Arial"/>
+          <w:sz w:val="22"/>
+          <w:szCs w:val="22"/>
+        </w:rPr>
+        <w:t xml:space="preserve">d utilizing PowerShell and </w:t>
+      </w:r>
+      <w:r>
+        <w:rPr>
+          <w:rFonts w:ascii="Arial" w:hAnsi="Arial"/>
+          <w:sz w:val="22"/>
+          <w:szCs w:val="22"/>
+        </w:rPr>
+        <w:t xml:space="preserve">front end </w:t>
+      </w:r>
+      <w:r>
+        <w:rPr>
+          <w:rFonts w:ascii="Arial" w:hAnsi="Arial"/>
+          <w:sz w:val="22"/>
+          <w:szCs w:val="22"/>
+        </w:rPr>
+        <w:t>development</w:t>
       </w:r>
     </w:p>
     <w:p>
@@ -733,39 +1191,79 @@
           <w:sz w:val="22"/>
           <w:szCs w:val="22"/>
         </w:rPr>
-        <w:t>Develop</w:t>
-      </w:r>
-      <w:r>
-        <w:rPr>
-          <w:rFonts w:ascii="Arial" w:hAnsi="Arial"/>
-          <w:sz w:val="22"/>
-          <w:szCs w:val="22"/>
-        </w:rPr>
-        <w:t xml:space="preserve"> an Active Directory status dashboar</w:t>
-      </w:r>
-      <w:r>
-        <w:rPr>
-          <w:rFonts w:ascii="Arial" w:hAnsi="Arial"/>
-          <w:sz w:val="22"/>
-          <w:szCs w:val="22"/>
-        </w:rPr>
-        <w:t xml:space="preserve">d utilizing PowerShell and </w:t>
-      </w:r>
-      <w:r>
-        <w:rPr>
-          <w:rFonts w:ascii="Arial" w:hAnsi="Arial"/>
-          <w:sz w:val="22"/>
-          <w:szCs w:val="22"/>
-        </w:rPr>
-        <w:t xml:space="preserve">front end </w:t>
-      </w:r>
-      <w:r>
-        <w:rPr>
-          <w:rFonts w:ascii="Arial" w:hAnsi="Arial"/>
-          <w:sz w:val="22"/>
-          <w:szCs w:val="22"/>
-        </w:rPr>
-        <w:t>development</w:t>
+        <w:t>Coordinate</w:t>
+      </w:r>
+      <w:r>
+        <w:rPr>
+          <w:rFonts w:ascii="Arial" w:hAnsi="Arial"/>
+          <w:sz w:val="22"/>
+          <w:szCs w:val="22"/>
+        </w:rPr>
+        <w:t>d</w:t>
+      </w:r>
+      <w:r>
+        <w:rPr>
+          <w:rFonts w:ascii="Arial" w:hAnsi="Arial"/>
+          <w:sz w:val="22"/>
+          <w:szCs w:val="22"/>
+        </w:rPr>
+        <w:t xml:space="preserve"> </w:t>
+      </w:r>
+      <w:r>
+        <w:rPr>
+          <w:rFonts w:ascii="Arial" w:hAnsi="Arial"/>
+          <w:sz w:val="22"/>
+          <w:szCs w:val="22"/>
+        </w:rPr>
+        <w:t xml:space="preserve">with team </w:t>
+      </w:r>
+      <w:r>
+        <w:rPr>
+          <w:rFonts w:ascii="Arial" w:hAnsi="Arial"/>
+          <w:sz w:val="22"/>
+          <w:szCs w:val="22"/>
+        </w:rPr>
+        <w:t xml:space="preserve">to </w:t>
+      </w:r>
+      <w:r>
+        <w:rPr>
+          <w:rFonts w:ascii="Arial" w:hAnsi="Arial"/>
+          <w:sz w:val="22"/>
+          <w:szCs w:val="22"/>
+        </w:rPr>
+        <w:t>update configuration</w:t>
+      </w:r>
+      <w:r>
+        <w:rPr>
+          <w:rFonts w:ascii="Arial" w:hAnsi="Arial"/>
+          <w:sz w:val="22"/>
+          <w:szCs w:val="22"/>
+        </w:rPr>
+        <w:t xml:space="preserve"> patching</w:t>
+      </w:r>
+      <w:r>
+        <w:rPr>
+          <w:rFonts w:ascii="Arial" w:hAnsi="Arial"/>
+          <w:sz w:val="22"/>
+          <w:szCs w:val="22"/>
+        </w:rPr>
+        <w:t xml:space="preserve"> for </w:t>
+      </w:r>
+      <w:r>
+        <w:rPr>
+          <w:rFonts w:ascii="Arial" w:hAnsi="Arial"/>
+          <w:sz w:val="22"/>
+          <w:szCs w:val="22"/>
+        </w:rPr>
+        <w:t xml:space="preserve">150,000+ </w:t>
+      </w:r>
+      <w:r>
+        <w:rPr>
+          <w:rFonts w:ascii="Arial" w:hAnsi="Arial"/>
+          <w:sz w:val="22"/>
+          <w:szCs w:val="22"/>
+        </w:rPr>
+        <w:t>servers and workstations</w:t>
       </w:r>
     </w:p>
     <w:p>
@@ -787,121 +1285,132 @@
           <w:sz w:val="22"/>
           <w:szCs w:val="22"/>
         </w:rPr>
-        <w:t xml:space="preserve">Coordinate </w:t>
-      </w:r>
-      <w:r>
-        <w:rPr>
-          <w:rFonts w:ascii="Arial" w:hAnsi="Arial"/>
-          <w:sz w:val="22"/>
-          <w:szCs w:val="22"/>
-        </w:rPr>
-        <w:t xml:space="preserve">with team </w:t>
-      </w:r>
-      <w:r>
-        <w:rPr>
-          <w:rFonts w:ascii="Arial" w:hAnsi="Arial"/>
-          <w:sz w:val="22"/>
-          <w:szCs w:val="22"/>
-        </w:rPr>
-        <w:t xml:space="preserve">to </w:t>
-      </w:r>
-      <w:r>
-        <w:rPr>
-          <w:rFonts w:ascii="Arial" w:hAnsi="Arial"/>
-          <w:sz w:val="22"/>
-          <w:szCs w:val="22"/>
-        </w:rPr>
-        <w:t>update configuration</w:t>
-      </w:r>
-      <w:r>
-        <w:rPr>
-          <w:rFonts w:ascii="Arial" w:hAnsi="Arial"/>
-          <w:sz w:val="22"/>
-          <w:szCs w:val="22"/>
-        </w:rPr>
-        <w:t xml:space="preserve"> patching</w:t>
-      </w:r>
-      <w:r>
-        <w:rPr>
-          <w:rFonts w:ascii="Arial" w:hAnsi="Arial"/>
-          <w:sz w:val="22"/>
-          <w:szCs w:val="22"/>
-        </w:rPr>
-        <w:t xml:space="preserve"> for </w:t>
-      </w:r>
-      <w:r>
-        <w:rPr>
-          <w:rFonts w:ascii="Arial" w:hAnsi="Arial"/>
-          <w:sz w:val="22"/>
-          <w:szCs w:val="22"/>
-        </w:rPr>
-        <w:t xml:space="preserve">150,000+ </w:t>
-      </w:r>
-      <w:r>
-        <w:rPr>
-          <w:rFonts w:ascii="Arial" w:hAnsi="Arial"/>
-          <w:sz w:val="22"/>
-          <w:szCs w:val="22"/>
-        </w:rPr>
-        <w:t>servers and workstations</w:t>
+        <w:t xml:space="preserve">Performed </w:t>
+      </w:r>
+      <w:r>
+        <w:rPr>
+          <w:rFonts w:ascii="Arial" w:hAnsi="Arial"/>
+          <w:sz w:val="22"/>
+          <w:szCs w:val="22"/>
+        </w:rPr>
+        <w:t xml:space="preserve">migration </w:t>
+      </w:r>
+      <w:r>
+        <w:rPr>
+          <w:rFonts w:ascii="Arial" w:hAnsi="Arial"/>
+          <w:sz w:val="22"/>
+          <w:szCs w:val="22"/>
+        </w:rPr>
+        <w:t>for S</w:t>
+      </w:r>
+      <w:r>
+        <w:rPr>
+          <w:rFonts w:ascii="Arial" w:hAnsi="Arial"/>
+          <w:sz w:val="22"/>
+          <w:szCs w:val="22"/>
+        </w:rPr>
+        <w:t xml:space="preserve">ystem </w:t>
+      </w:r>
+      <w:r>
+        <w:rPr>
+          <w:rFonts w:ascii="Arial" w:hAnsi="Arial"/>
+          <w:sz w:val="22"/>
+          <w:szCs w:val="22"/>
+        </w:rPr>
+        <w:t>C</w:t>
+      </w:r>
+      <w:r>
+        <w:rPr>
+          <w:rFonts w:ascii="Arial" w:hAnsi="Arial"/>
+          <w:sz w:val="22"/>
+          <w:szCs w:val="22"/>
+        </w:rPr>
+        <w:t xml:space="preserve">enter </w:t>
+      </w:r>
+      <w:r>
+        <w:rPr>
+          <w:rFonts w:ascii="Arial" w:hAnsi="Arial"/>
+          <w:sz w:val="22"/>
+          <w:szCs w:val="22"/>
+        </w:rPr>
+        <w:t>C</w:t>
+      </w:r>
+      <w:r>
+        <w:rPr>
+          <w:rFonts w:ascii="Arial" w:hAnsi="Arial"/>
+          <w:sz w:val="22"/>
+          <w:szCs w:val="22"/>
+        </w:rPr>
+        <w:t xml:space="preserve">onfiguration </w:t>
+      </w:r>
+      <w:r>
+        <w:rPr>
+          <w:rFonts w:ascii="Arial" w:hAnsi="Arial"/>
+          <w:sz w:val="22"/>
+          <w:szCs w:val="22"/>
+        </w:rPr>
+        <w:t>M</w:t>
+      </w:r>
+      <w:r>
+        <w:rPr>
+          <w:rFonts w:ascii="Arial" w:hAnsi="Arial"/>
+          <w:sz w:val="22"/>
+          <w:szCs w:val="22"/>
+        </w:rPr>
+        <w:t>anager</w:t>
+      </w:r>
+      <w:r>
+        <w:rPr>
+          <w:rFonts w:ascii="Arial" w:hAnsi="Arial"/>
+          <w:sz w:val="22"/>
+          <w:szCs w:val="22"/>
+        </w:rPr>
+        <w:t xml:space="preserve"> from 20% to 100%</w:t>
+      </w:r>
+      <w:r>
+        <w:rPr>
+          <w:rFonts w:ascii="Arial" w:hAnsi="Arial"/>
+          <w:sz w:val="22"/>
+          <w:szCs w:val="22"/>
+        </w:rPr>
+        <w:t xml:space="preserve"> of all servers</w:t>
       </w:r>
     </w:p>
     <w:p>
       <w:pPr>
-        <w:pStyle w:val="ListParagraph"/>
-        <w:numPr>
-          <w:ilvl w:val="0"/>
-          <w:numId w:val="21"/>
-        </w:numPr>
-        <w:rPr>
-          <w:rFonts w:ascii="Arial" w:hAnsi="Arial"/>
-          <w:sz w:val="22"/>
-          <w:szCs w:val="22"/>
-        </w:rPr>
-      </w:pPr>
-      <w:r>
-        <w:rPr>
-          <w:rFonts w:ascii="Arial" w:hAnsi="Arial"/>
-          <w:sz w:val="22"/>
-          <w:szCs w:val="22"/>
-        </w:rPr>
-        <w:t>Assisted</w:t>
-      </w:r>
-      <w:r>
-        <w:rPr>
-          <w:rFonts w:ascii="Arial" w:hAnsi="Arial"/>
-          <w:sz w:val="22"/>
-          <w:szCs w:val="22"/>
-        </w:rPr>
-        <w:t xml:space="preserve"> team with server migration for SCCM 2012 from 20% to 100%</w:t>
-      </w:r>
+        <w:rPr>
+          <w:rFonts w:ascii="Arial" w:hAnsi="Arial"/>
+          <w:b/>
+          <w:sz w:val="22"/>
+          <w:szCs w:val="22"/>
+        </w:rPr>
+      </w:pPr>
     </w:p>
     <w:p>
       <w:pPr>
         <w:rPr>
           <w:rFonts w:ascii="Arial" w:hAnsi="Arial"/>
-          <w:b/>
-          <w:sz w:val="22"/>
-          <w:szCs w:val="22"/>
-        </w:rPr>
-      </w:pPr>
-    </w:p>
-    <w:p>
-      <w:pPr>
-        <w:rPr>
-          <w:rFonts w:ascii="Arial" w:hAnsi="Arial"/>
-          <w:sz w:val="22"/>
-          <w:szCs w:val="22"/>
-        </w:rPr>
-      </w:pPr>
-      <w:r>
-        <w:rPr>
-          <w:rFonts w:ascii="Arial" w:hAnsi="Arial"/>
-          <w:b/>
-          <w:sz w:val="22"/>
-          <w:szCs w:val="22"/>
-        </w:rPr>
-        <w:t xml:space="preserve">U. of Texas </w:t>
+          <w:sz w:val="22"/>
+          <w:szCs w:val="22"/>
+        </w:rPr>
+      </w:pPr>
+      <w:r>
+        <w:rPr>
+          <w:rFonts w:ascii="Arial" w:hAnsi="Arial"/>
+          <w:b/>
+          <w:sz w:val="22"/>
+          <w:szCs w:val="22"/>
+        </w:rPr>
+        <w:t>University</w:t>
+      </w:r>
+      <w:r>
+        <w:rPr>
+          <w:rFonts w:ascii="Arial" w:hAnsi="Arial"/>
+          <w:b/>
+          <w:sz w:val="22"/>
+          <w:szCs w:val="22"/>
+        </w:rPr>
+        <w:t xml:space="preserve"> of Texas </w:t>
       </w:r>
       <w:r>
         <w:rPr>
@@ -927,14 +1436,6 @@
           <w:szCs w:val="22"/>
         </w:rPr>
         <w:t xml:space="preserve"> </w:t>
-      </w:r>
-      <w:r>
-        <w:rPr>
-          <w:rFonts w:ascii="Arial" w:hAnsi="Arial"/>
-          <w:sz w:val="22"/>
-          <w:szCs w:val="22"/>
-        </w:rPr>
-        <w:tab/>
       </w:r>
       <w:r>
         <w:rPr>
@@ -1299,6 +1800,204 @@
           <w:sz w:val="22"/>
           <w:szCs w:val="22"/>
         </w:rPr>
+        <w:t xml:space="preserve">Android Application Development </w:t>
+      </w:r>
+      <w:r>
+        <w:rPr>
+          <w:rFonts w:ascii="Arial" w:hAnsi="Arial"/>
+          <w:i/>
+          <w:sz w:val="18"/>
+          <w:szCs w:val="18"/>
+        </w:rPr>
+        <w:t>(Java, Android Studio IDE)</w:t>
+      </w:r>
+      <w:r>
+        <w:rPr>
+          <w:rFonts w:ascii="Arial" w:hAnsi="Arial"/>
+          <w:i/>
+          <w:sz w:val="18"/>
+          <w:szCs w:val="18"/>
+        </w:rPr>
+        <w:tab/>
+      </w:r>
+      <w:r>
+        <w:rPr>
+          <w:rFonts w:ascii="Arial" w:hAnsi="Arial"/>
+          <w:i/>
+          <w:sz w:val="18"/>
+          <w:szCs w:val="18"/>
+        </w:rPr>
+        <w:tab/>
+      </w:r>
+      <w:r>
+        <w:rPr>
+          <w:rFonts w:ascii="Arial" w:hAnsi="Arial"/>
+          <w:i/>
+          <w:sz w:val="18"/>
+          <w:szCs w:val="18"/>
+        </w:rPr>
+        <w:tab/>
+      </w:r>
+      <w:r>
+        <w:rPr>
+          <w:rFonts w:ascii="Arial" w:hAnsi="Arial"/>
+          <w:i/>
+          <w:sz w:val="18"/>
+          <w:szCs w:val="18"/>
+        </w:rPr>
+        <w:tab/>
+      </w:r>
+      <w:r>
+        <w:rPr>
+          <w:rFonts w:ascii="Arial" w:hAnsi="Arial"/>
+          <w:sz w:val="22"/>
+          <w:szCs w:val="22"/>
+        </w:rPr>
+        <w:t>9/2014 – present</w:t>
+      </w:r>
+      <w:r>
+        <w:rPr>
+          <w:rFonts w:ascii="Arial" w:hAnsi="Arial"/>
+          <w:sz w:val="22"/>
+          <w:szCs w:val="22"/>
+        </w:rPr>
+        <w:tab/>
+      </w:r>
+    </w:p>
+    <w:p>
+      <w:pPr>
+        <w:pStyle w:val="ListParagraph"/>
+        <w:numPr>
+          <w:ilvl w:val="0"/>
+          <w:numId w:val="27"/>
+        </w:numPr>
+        <w:rPr>
+          <w:rFonts w:ascii="Arial" w:hAnsi="Arial"/>
+          <w:b/>
+          <w:sz w:val="22"/>
+          <w:szCs w:val="22"/>
+          <w:u w:val="single"/>
+        </w:rPr>
+      </w:pPr>
+      <w:r>
+        <w:rPr>
+          <w:rFonts w:ascii="Arial" w:hAnsi="Arial"/>
+          <w:b/>
+          <w:sz w:val="22"/>
+          <w:szCs w:val="22"/>
+        </w:rPr>
+        <w:t>Tip Calculator</w:t>
+      </w:r>
+      <w:r>
+        <w:rPr>
+          <w:rFonts w:ascii="Arial" w:hAnsi="Arial"/>
+          <w:b/>
+          <w:sz w:val="22"/>
+          <w:szCs w:val="22"/>
+        </w:rPr>
+        <w:t xml:space="preserve">: </w:t>
+      </w:r>
+      <w:r>
+        <w:rPr>
+          <w:rFonts w:ascii="Arial" w:hAnsi="Arial"/>
+          <w:sz w:val="22"/>
+          <w:szCs w:val="22"/>
+        </w:rPr>
+        <w:t>Uses View objects such as buttons and inputs with Java to calculate tips</w:t>
+      </w:r>
+    </w:p>
+    <w:p>
+      <w:pPr>
+        <w:pStyle w:val="ListParagraph"/>
+        <w:numPr>
+          <w:ilvl w:val="0"/>
+          <w:numId w:val="27"/>
+        </w:numPr>
+        <w:rPr>
+          <w:rFonts w:ascii="Arial" w:hAnsi="Arial"/>
+          <w:b/>
+          <w:sz w:val="22"/>
+          <w:szCs w:val="22"/>
+          <w:u w:val="single"/>
+        </w:rPr>
+      </w:pPr>
+      <w:r>
+        <w:rPr>
+          <w:rFonts w:ascii="Arial" w:hAnsi="Arial"/>
+          <w:b/>
+          <w:sz w:val="22"/>
+          <w:szCs w:val="22"/>
+        </w:rPr>
+        <w:t xml:space="preserve">Twitter Searches: </w:t>
+      </w:r>
+      <w:r>
+        <w:rPr>
+          <w:rFonts w:ascii="Arial" w:hAnsi="Arial"/>
+          <w:sz w:val="22"/>
+          <w:szCs w:val="22"/>
+        </w:rPr>
+        <w:t>Utilizes Intents to search Twitter for related Tweets</w:t>
+      </w:r>
+    </w:p>
+    <w:p>
+      <w:pPr>
+        <w:pStyle w:val="ListParagraph"/>
+        <w:numPr>
+          <w:ilvl w:val="0"/>
+          <w:numId w:val="27"/>
+        </w:numPr>
+        <w:rPr>
+          <w:rFonts w:ascii="Arial" w:hAnsi="Arial"/>
+          <w:b/>
+          <w:sz w:val="22"/>
+          <w:szCs w:val="22"/>
+          <w:u w:val="single"/>
+        </w:rPr>
+      </w:pPr>
+      <w:r>
+        <w:rPr>
+          <w:rFonts w:ascii="Arial" w:hAnsi="Arial"/>
+          <w:b/>
+          <w:sz w:val="22"/>
+          <w:szCs w:val="22"/>
+        </w:rPr>
+        <w:t xml:space="preserve">What Flag is That Game: </w:t>
+      </w:r>
+      <w:r>
+        <w:rPr>
+          <w:rFonts w:ascii="Arial" w:hAnsi="Arial"/>
+          <w:sz w:val="22"/>
+          <w:szCs w:val="22"/>
+        </w:rPr>
+        <w:t>Manipulates use of activity fragments for different device orientations</w:t>
+      </w:r>
+    </w:p>
+    <w:p>
+      <w:pPr>
+        <w:rPr>
+          <w:rFonts w:ascii="Arial" w:hAnsi="Arial"/>
+          <w:b/>
+          <w:sz w:val="22"/>
+          <w:szCs w:val="22"/>
+          <w:u w:val="single"/>
+        </w:rPr>
+      </w:pPr>
+    </w:p>
+    <w:p>
+      <w:pPr>
+        <w:rPr>
+          <w:rFonts w:ascii="Arial" w:hAnsi="Arial"/>
+          <w:sz w:val="22"/>
+          <w:szCs w:val="22"/>
+        </w:rPr>
+      </w:pPr>
+      <w:r>
+        <w:rPr>
+          <w:rFonts w:ascii="Arial" w:hAnsi="Arial"/>
+          <w:b/>
+          <w:sz w:val="22"/>
+          <w:szCs w:val="22"/>
+        </w:rPr>
         <w:t>Video Game Database Website</w:t>
       </w:r>
       <w:r>
@@ -1525,179 +2224,6 @@
       <w:pPr>
         <w:rPr>
           <w:rFonts w:ascii="Arial" w:hAnsi="Arial"/>
-          <w:sz w:val="22"/>
-          <w:szCs w:val="22"/>
-        </w:rPr>
-      </w:pPr>
-      <w:proofErr w:type="spellStart"/>
-      <w:r>
-        <w:rPr>
-          <w:rFonts w:ascii="Arial" w:hAnsi="Arial"/>
-          <w:b/>
-          <w:sz w:val="22"/>
-          <w:szCs w:val="22"/>
-        </w:rPr>
-        <w:t>Collatz</w:t>
-      </w:r>
-      <w:proofErr w:type="spellEnd"/>
-      <w:r>
-        <w:rPr>
-          <w:rFonts w:ascii="Arial" w:hAnsi="Arial"/>
-          <w:b/>
-          <w:sz w:val="22"/>
-          <w:szCs w:val="22"/>
-        </w:rPr>
-        <w:t xml:space="preserve"> (3n+1) Conjecture </w:t>
-      </w:r>
-      <w:r>
-        <w:rPr>
-          <w:rFonts w:ascii="Arial" w:hAnsi="Arial"/>
-          <w:i/>
-          <w:sz w:val="18"/>
-          <w:szCs w:val="18"/>
-        </w:rPr>
-        <w:t>(</w:t>
-      </w:r>
-      <w:r>
-        <w:rPr>
-          <w:rFonts w:ascii="Arial" w:hAnsi="Arial"/>
-          <w:i/>
-          <w:sz w:val="18"/>
-          <w:szCs w:val="18"/>
-        </w:rPr>
-        <w:t>Python)</w:t>
-      </w:r>
-      <w:r>
-        <w:rPr>
-          <w:rFonts w:ascii="Arial" w:hAnsi="Arial"/>
-          <w:b/>
-          <w:sz w:val="22"/>
-          <w:szCs w:val="22"/>
-        </w:rPr>
-        <w:tab/>
-      </w:r>
-      <w:r>
-        <w:rPr>
-          <w:rFonts w:ascii="Arial" w:hAnsi="Arial"/>
-          <w:b/>
-          <w:sz w:val="22"/>
-          <w:szCs w:val="22"/>
-        </w:rPr>
-        <w:tab/>
-      </w:r>
-      <w:r>
-        <w:rPr>
-          <w:rFonts w:ascii="Arial" w:hAnsi="Arial"/>
-          <w:b/>
-          <w:sz w:val="22"/>
-          <w:szCs w:val="22"/>
-        </w:rPr>
-        <w:tab/>
-      </w:r>
-      <w:r>
-        <w:rPr>
-          <w:rFonts w:ascii="Arial" w:hAnsi="Arial"/>
-          <w:b/>
-          <w:sz w:val="22"/>
-          <w:szCs w:val="22"/>
-        </w:rPr>
-        <w:tab/>
-      </w:r>
-      <w:r>
-        <w:rPr>
-          <w:rFonts w:ascii="Arial" w:hAnsi="Arial"/>
-          <w:b/>
-          <w:sz w:val="22"/>
-          <w:szCs w:val="22"/>
-        </w:rPr>
-        <w:tab/>
-      </w:r>
-      <w:r>
-        <w:rPr>
-          <w:rFonts w:ascii="Arial" w:hAnsi="Arial"/>
-          <w:b/>
-          <w:sz w:val="22"/>
-          <w:szCs w:val="22"/>
-        </w:rPr>
-        <w:tab/>
-      </w:r>
-      <w:r>
-        <w:rPr>
-          <w:rFonts w:ascii="Arial" w:hAnsi="Arial"/>
-          <w:b/>
-          <w:sz w:val="22"/>
-          <w:szCs w:val="22"/>
-        </w:rPr>
-        <w:tab/>
-      </w:r>
-      <w:r>
-        <w:rPr>
-          <w:rFonts w:ascii="Arial" w:hAnsi="Arial"/>
-          <w:sz w:val="22"/>
-          <w:szCs w:val="22"/>
-        </w:rPr>
-        <w:t>1/2014 – 5/2014</w:t>
-      </w:r>
-    </w:p>
-    <w:p>
-      <w:pPr>
-        <w:pStyle w:val="ListParagraph"/>
-        <w:numPr>
-          <w:ilvl w:val="0"/>
-          <w:numId w:val="24"/>
-        </w:numPr>
-        <w:rPr>
-          <w:rFonts w:ascii="Arial" w:hAnsi="Arial"/>
-          <w:sz w:val="22"/>
-          <w:szCs w:val="22"/>
-        </w:rPr>
-      </w:pPr>
-      <w:r>
-        <w:rPr>
-          <w:rFonts w:ascii="Arial" w:hAnsi="Arial"/>
-          <w:sz w:val="22"/>
-          <w:szCs w:val="22"/>
-        </w:rPr>
-        <w:t>Enh</w:t>
-      </w:r>
-      <w:r>
-        <w:rPr>
-          <w:rFonts w:ascii="Arial" w:hAnsi="Arial"/>
-          <w:sz w:val="22"/>
-          <w:szCs w:val="22"/>
-        </w:rPr>
-        <w:t xml:space="preserve">anced 3n+1 conjecture using optimizations </w:t>
-      </w:r>
-      <w:r>
-        <w:rPr>
-          <w:rFonts w:ascii="Arial" w:hAnsi="Arial"/>
-          <w:sz w:val="22"/>
-          <w:szCs w:val="22"/>
-        </w:rPr>
-        <w:t>calculating max cycles</w:t>
-      </w:r>
-      <w:r>
-        <w:rPr>
-          <w:rFonts w:ascii="Arial" w:hAnsi="Arial"/>
-          <w:sz w:val="22"/>
-          <w:szCs w:val="22"/>
-        </w:rPr>
-        <w:t xml:space="preserve"> in a given range</w:t>
-      </w:r>
-    </w:p>
-    <w:p>
-      <w:pPr>
-        <w:rPr>
-          <w:rFonts w:ascii="Arial" w:hAnsi="Arial"/>
-          <w:sz w:val="22"/>
-          <w:szCs w:val="22"/>
-        </w:rPr>
-      </w:pPr>
-    </w:p>
-    <w:p>
-      <w:pPr>
-        <w:rPr>
-          <w:rFonts w:ascii="Arial" w:hAnsi="Arial"/>
           <w:i/>
           <w:sz w:val="18"/>
           <w:szCs w:val="18"/>
@@ -1835,6 +2361,7 @@
         <w:t xml:space="preserve">, Cookie/Password Theft, and instances of buffer overflows including a program utilizing </w:t>
       </w:r>
       <w:proofErr w:type="spellStart"/>
+      <w:proofErr w:type="gramStart"/>
       <w:r>
         <w:rPr>
           <w:rFonts w:ascii="Arial" w:hAnsi="Arial"/>
@@ -1850,7 +2377,16 @@
           <w:sz w:val="22"/>
           <w:szCs w:val="22"/>
         </w:rPr>
-        <w:t>()</w:t>
+        <w:t>(</w:t>
+      </w:r>
+      <w:proofErr w:type="gramEnd"/>
+      <w:r>
+        <w:rPr>
+          <w:rFonts w:ascii="Arial" w:hAnsi="Arial"/>
+          <w:sz w:val="22"/>
+          <w:szCs w:val="22"/>
+        </w:rPr>
+        <w:t>)</w:t>
       </w:r>
     </w:p>
     <w:p>
@@ -1860,7 +2396,6 @@
           <w:b/>
           <w:sz w:val="22"/>
           <w:szCs w:val="22"/>
-          <w:u w:val="single"/>
         </w:rPr>
       </w:pPr>
     </w:p>
@@ -1871,988 +2406,342 @@
           <w:b/>
           <w:sz w:val="22"/>
           <w:szCs w:val="22"/>
-        </w:rPr>
-      </w:pPr>
-      <w:r>
-        <w:rPr>
-          <w:rFonts w:ascii="Arial" w:hAnsi="Arial"/>
-          <w:b/>
-          <w:sz w:val="22"/>
-          <w:szCs w:val="22"/>
-        </w:rPr>
-        <w:t>D</w:t>
-      </w:r>
-      <w:r>
-        <w:rPr>
-          <w:rFonts w:ascii="Arial" w:hAnsi="Arial"/>
-          <w:b/>
-          <w:sz w:val="22"/>
-          <w:szCs w:val="22"/>
-        </w:rPr>
-        <w:t>ictionary</w:t>
-      </w:r>
-      <w:r>
-        <w:rPr>
-          <w:rFonts w:ascii="Arial" w:hAnsi="Arial"/>
-          <w:b/>
-          <w:sz w:val="22"/>
-          <w:szCs w:val="22"/>
-        </w:rPr>
-        <w:t xml:space="preserve"> C</w:t>
-      </w:r>
-      <w:r>
-        <w:rPr>
-          <w:rFonts w:ascii="Arial" w:hAnsi="Arial"/>
-          <w:b/>
-          <w:sz w:val="22"/>
-          <w:szCs w:val="22"/>
-        </w:rPr>
-        <w:t>racker</w:t>
-      </w:r>
-      <w:r>
-        <w:rPr>
-          <w:rFonts w:ascii="Arial" w:hAnsi="Arial"/>
-          <w:b/>
-          <w:sz w:val="22"/>
-          <w:szCs w:val="22"/>
-        </w:rPr>
-        <w:t xml:space="preserve"> </w:t>
-      </w:r>
-      <w:r>
-        <w:rPr>
-          <w:rFonts w:ascii="Arial" w:hAnsi="Arial"/>
-          <w:sz w:val="18"/>
-          <w:szCs w:val="18"/>
-        </w:rPr>
-        <w:t>(Java)</w:t>
-      </w:r>
-      <w:r>
-        <w:rPr>
-          <w:rFonts w:ascii="Arial" w:hAnsi="Arial"/>
-          <w:b/>
-          <w:sz w:val="22"/>
-          <w:szCs w:val="22"/>
-        </w:rPr>
-        <w:tab/>
-      </w:r>
-      <w:r>
-        <w:rPr>
-          <w:rFonts w:ascii="Arial" w:hAnsi="Arial"/>
-          <w:b/>
-          <w:sz w:val="22"/>
-          <w:szCs w:val="22"/>
-        </w:rPr>
-        <w:tab/>
-      </w:r>
-      <w:r>
-        <w:rPr>
-          <w:rFonts w:ascii="Arial" w:hAnsi="Arial"/>
-          <w:b/>
-          <w:sz w:val="22"/>
-          <w:szCs w:val="22"/>
-        </w:rPr>
-        <w:tab/>
-      </w:r>
-      <w:r>
-        <w:rPr>
-          <w:rFonts w:ascii="Arial" w:hAnsi="Arial"/>
-          <w:b/>
-          <w:sz w:val="22"/>
-          <w:szCs w:val="22"/>
-        </w:rPr>
-        <w:tab/>
-      </w:r>
-      <w:r>
-        <w:rPr>
-          <w:rFonts w:ascii="Arial" w:hAnsi="Arial"/>
-          <w:b/>
-          <w:sz w:val="22"/>
-          <w:szCs w:val="22"/>
-        </w:rPr>
-        <w:tab/>
-      </w:r>
-      <w:r>
-        <w:rPr>
-          <w:rFonts w:ascii="Arial" w:hAnsi="Arial"/>
-          <w:b/>
-          <w:sz w:val="22"/>
-          <w:szCs w:val="22"/>
-        </w:rPr>
-        <w:tab/>
-      </w:r>
-      <w:r>
-        <w:rPr>
-          <w:rFonts w:ascii="Arial" w:hAnsi="Arial"/>
-          <w:b/>
-          <w:sz w:val="22"/>
-          <w:szCs w:val="22"/>
-        </w:rPr>
-        <w:tab/>
-      </w:r>
-      <w:r>
-        <w:rPr>
-          <w:rFonts w:ascii="Arial" w:hAnsi="Arial"/>
-          <w:b/>
-          <w:sz w:val="22"/>
-          <w:szCs w:val="22"/>
-        </w:rPr>
-        <w:tab/>
-      </w:r>
-      <w:r>
-        <w:rPr>
-          <w:rFonts w:ascii="Arial" w:hAnsi="Arial"/>
-          <w:sz w:val="22"/>
-          <w:szCs w:val="22"/>
-        </w:rPr>
-        <w:t>8/2013 – 12/2013</w:t>
+          <w:u w:val="single"/>
+        </w:rPr>
+      </w:pPr>
+      <w:r>
+        <w:rPr>
+          <w:rFonts w:ascii="Arial" w:hAnsi="Arial"/>
+          <w:b/>
+          <w:sz w:val="22"/>
+          <w:szCs w:val="22"/>
+          <w:u w:val="single"/>
+        </w:rPr>
+        <w:t>TECHNICAL SKILLS</w:t>
+      </w:r>
+      <w:r>
+        <w:rPr>
+          <w:rFonts w:ascii="Arial" w:hAnsi="Arial"/>
+          <w:b/>
+          <w:sz w:val="22"/>
+          <w:szCs w:val="22"/>
+          <w:u w:val="single"/>
+        </w:rPr>
+        <w:tab/>
+      </w:r>
+      <w:r>
+        <w:rPr>
+          <w:rFonts w:ascii="Arial" w:hAnsi="Arial"/>
+          <w:b/>
+          <w:sz w:val="22"/>
+          <w:szCs w:val="22"/>
+          <w:u w:val="single"/>
+        </w:rPr>
+        <w:tab/>
+      </w:r>
+      <w:r>
+        <w:rPr>
+          <w:rFonts w:ascii="Arial" w:hAnsi="Arial"/>
+          <w:b/>
+          <w:sz w:val="22"/>
+          <w:szCs w:val="22"/>
+          <w:u w:val="single"/>
+        </w:rPr>
+        <w:tab/>
+      </w:r>
+      <w:r>
+        <w:rPr>
+          <w:rFonts w:ascii="Arial" w:hAnsi="Arial"/>
+          <w:b/>
+          <w:sz w:val="22"/>
+          <w:szCs w:val="22"/>
+          <w:u w:val="single"/>
+        </w:rPr>
+        <w:tab/>
+      </w:r>
+      <w:r>
+        <w:rPr>
+          <w:rFonts w:ascii="Arial" w:hAnsi="Arial"/>
+          <w:b/>
+          <w:sz w:val="22"/>
+          <w:szCs w:val="22"/>
+          <w:u w:val="single"/>
+        </w:rPr>
+        <w:tab/>
+      </w:r>
+      <w:r>
+        <w:rPr>
+          <w:rFonts w:ascii="Arial" w:hAnsi="Arial"/>
+          <w:b/>
+          <w:sz w:val="22"/>
+          <w:szCs w:val="22"/>
+          <w:u w:val="single"/>
+        </w:rPr>
+        <w:tab/>
+      </w:r>
+      <w:r>
+        <w:rPr>
+          <w:rFonts w:ascii="Arial" w:hAnsi="Arial"/>
+          <w:b/>
+          <w:sz w:val="22"/>
+          <w:szCs w:val="22"/>
+          <w:u w:val="single"/>
+        </w:rPr>
+        <w:tab/>
+      </w:r>
+      <w:r>
+        <w:rPr>
+          <w:rFonts w:ascii="Arial" w:hAnsi="Arial"/>
+          <w:b/>
+          <w:sz w:val="22"/>
+          <w:szCs w:val="22"/>
+          <w:u w:val="single"/>
+        </w:rPr>
+        <w:tab/>
+      </w:r>
+      <w:r>
+        <w:rPr>
+          <w:rFonts w:ascii="Arial" w:hAnsi="Arial"/>
+          <w:b/>
+          <w:sz w:val="22"/>
+          <w:szCs w:val="22"/>
+          <w:u w:val="single"/>
+        </w:rPr>
+        <w:tab/>
+      </w:r>
+      <w:r>
+        <w:rPr>
+          <w:rFonts w:ascii="Arial" w:hAnsi="Arial"/>
+          <w:b/>
+          <w:sz w:val="22"/>
+          <w:szCs w:val="22"/>
+          <w:u w:val="single"/>
+        </w:rPr>
+        <w:tab/>
+      </w:r>
+      <w:r>
+        <w:rPr>
+          <w:rFonts w:ascii="Arial" w:hAnsi="Arial"/>
+          <w:b/>
+          <w:sz w:val="22"/>
+          <w:szCs w:val="22"/>
+          <w:u w:val="single"/>
+        </w:rPr>
+        <w:tab/>
+      </w:r>
+      <w:r>
+        <w:rPr>
+          <w:rFonts w:ascii="Arial" w:hAnsi="Arial"/>
+          <w:b/>
+          <w:sz w:val="22"/>
+          <w:szCs w:val="22"/>
+          <w:u w:val="single"/>
+        </w:rPr>
+        <w:tab/>
       </w:r>
     </w:p>
     <w:p>
       <w:pPr>
-        <w:pStyle w:val="ListParagraph"/>
-        <w:numPr>
-          <w:ilvl w:val="0"/>
-          <w:numId w:val="7"/>
-        </w:numPr>
-        <w:rPr>
-          <w:rFonts w:ascii="Arial" w:hAnsi="Arial"/>
-          <w:b/>
-          <w:sz w:val="22"/>
-          <w:szCs w:val="22"/>
-        </w:rPr>
-      </w:pPr>
-      <w:r>
-        <w:rPr>
-          <w:rFonts w:ascii="Arial" w:hAnsi="Arial"/>
-          <w:sz w:val="22"/>
-          <w:szCs w:val="22"/>
-        </w:rPr>
-        <w:t xml:space="preserve">Discovered </w:t>
-      </w:r>
-      <w:r>
-        <w:rPr>
-          <w:rFonts w:ascii="Arial" w:hAnsi="Arial"/>
-          <w:sz w:val="22"/>
-          <w:szCs w:val="22"/>
-        </w:rPr>
-        <w:t>19/20 passwords</w:t>
-      </w:r>
-      <w:r>
-        <w:rPr>
-          <w:rFonts w:ascii="Arial" w:hAnsi="Arial"/>
-          <w:sz w:val="22"/>
-          <w:szCs w:val="22"/>
-        </w:rPr>
-        <w:t xml:space="preserve"> in under seven minutes </w:t>
-      </w:r>
-      <w:r>
-        <w:rPr>
-          <w:rFonts w:ascii="Arial" w:hAnsi="Arial"/>
-          <w:sz w:val="22"/>
-          <w:szCs w:val="22"/>
-        </w:rPr>
-        <w:t>for</w:t>
-      </w:r>
-      <w:r>
-        <w:rPr>
-          <w:rFonts w:ascii="Arial" w:hAnsi="Arial"/>
-          <w:sz w:val="22"/>
-          <w:szCs w:val="22"/>
-        </w:rPr>
-        <w:t xml:space="preserve"> </w:t>
-      </w:r>
-      <w:r>
-        <w:rPr>
-          <w:rFonts w:ascii="Arial" w:hAnsi="Arial"/>
-          <w:sz w:val="22"/>
-          <w:szCs w:val="22"/>
-        </w:rPr>
-        <w:t>a test</w:t>
-      </w:r>
-      <w:r>
-        <w:rPr>
-          <w:rFonts w:ascii="Arial" w:hAnsi="Arial"/>
-          <w:sz w:val="22"/>
-          <w:szCs w:val="22"/>
-        </w:rPr>
-        <w:t xml:space="preserve"> UNIX system</w:t>
-      </w:r>
-      <w:r>
-        <w:rPr>
-          <w:rFonts w:ascii="Arial" w:hAnsi="Arial"/>
-          <w:sz w:val="22"/>
-          <w:szCs w:val="22"/>
-        </w:rPr>
-        <w:t xml:space="preserve"> </w:t>
-      </w:r>
+        <w:rPr>
+          <w:rFonts w:ascii="Arial" w:hAnsi="Arial"/>
+          <w:b/>
+          <w:sz w:val="22"/>
+          <w:szCs w:val="22"/>
+          <w:u w:val="single"/>
+        </w:rPr>
+      </w:pPr>
     </w:p>
     <w:p>
       <w:pPr>
-        <w:pStyle w:val="ListParagraph"/>
-        <w:rPr>
-          <w:rFonts w:ascii="Arial" w:hAnsi="Arial"/>
-          <w:b/>
-          <w:sz w:val="22"/>
-          <w:szCs w:val="22"/>
-        </w:rPr>
-      </w:pPr>
+        <w:rPr>
+          <w:rFonts w:ascii="Arial" w:hAnsi="Arial"/>
+          <w:sz w:val="22"/>
+          <w:szCs w:val="22"/>
+        </w:rPr>
+      </w:pPr>
+      <w:r>
+        <w:rPr>
+          <w:rFonts w:ascii="Arial" w:hAnsi="Arial"/>
+          <w:b/>
+          <w:sz w:val="22"/>
+          <w:szCs w:val="22"/>
+        </w:rPr>
+        <w:t>Languages</w:t>
+      </w:r>
+      <w:r>
+        <w:rPr>
+          <w:rFonts w:ascii="Arial" w:hAnsi="Arial"/>
+          <w:b/>
+          <w:sz w:val="22"/>
+          <w:szCs w:val="22"/>
+        </w:rPr>
+        <w:t xml:space="preserve">: </w:t>
+      </w:r>
+      <w:r>
+        <w:rPr>
+          <w:rFonts w:ascii="Arial" w:hAnsi="Arial"/>
+          <w:sz w:val="22"/>
+          <w:szCs w:val="22"/>
+        </w:rPr>
+        <w:t>Java,</w:t>
+      </w:r>
+      <w:r>
+        <w:rPr>
+          <w:rFonts w:ascii="Arial" w:hAnsi="Arial"/>
+          <w:sz w:val="22"/>
+          <w:szCs w:val="22"/>
+        </w:rPr>
+        <w:t xml:space="preserve"> Python, C, HTML, CSS,</w:t>
+      </w:r>
+      <w:r>
+        <w:rPr>
+          <w:rFonts w:ascii="Arial" w:hAnsi="Arial"/>
+          <w:sz w:val="22"/>
+          <w:szCs w:val="22"/>
+        </w:rPr>
+        <w:t xml:space="preserve"> </w:t>
+      </w:r>
+      <w:proofErr w:type="gramStart"/>
+      <w:r>
+        <w:rPr>
+          <w:rFonts w:ascii="Arial" w:hAnsi="Arial"/>
+          <w:sz w:val="22"/>
+          <w:szCs w:val="22"/>
+        </w:rPr>
+        <w:t>JavaScript</w:t>
+      </w:r>
+      <w:proofErr w:type="gramEnd"/>
     </w:p>
     <w:p>
       <w:pPr>
         <w:rPr>
           <w:rFonts w:ascii="Arial" w:hAnsi="Arial"/>
-          <w:b/>
-          <w:sz w:val="22"/>
-          <w:szCs w:val="22"/>
-          <w:u w:val="single"/>
-        </w:rPr>
-      </w:pPr>
-      <w:r>
-        <w:rPr>
-          <w:rFonts w:ascii="Arial" w:hAnsi="Arial"/>
-          <w:b/>
-          <w:sz w:val="22"/>
-          <w:szCs w:val="22"/>
-          <w:u w:val="single"/>
-        </w:rPr>
-        <w:t>TECHNICAL SKILLS</w:t>
-      </w:r>
-      <w:r>
-        <w:rPr>
-          <w:rFonts w:ascii="Arial" w:hAnsi="Arial"/>
-          <w:b/>
-          <w:sz w:val="22"/>
-          <w:szCs w:val="22"/>
-          <w:u w:val="single"/>
-        </w:rPr>
-        <w:tab/>
-      </w:r>
-      <w:r>
-        <w:rPr>
-          <w:rFonts w:ascii="Arial" w:hAnsi="Arial"/>
-          <w:b/>
-          <w:sz w:val="22"/>
-          <w:szCs w:val="22"/>
-          <w:u w:val="single"/>
-        </w:rPr>
-        <w:tab/>
-      </w:r>
-      <w:r>
-        <w:rPr>
-          <w:rFonts w:ascii="Arial" w:hAnsi="Arial"/>
-          <w:b/>
-          <w:sz w:val="22"/>
-          <w:szCs w:val="22"/>
-          <w:u w:val="single"/>
-        </w:rPr>
-        <w:tab/>
-      </w:r>
-      <w:r>
-        <w:rPr>
-          <w:rFonts w:ascii="Arial" w:hAnsi="Arial"/>
-          <w:b/>
-          <w:sz w:val="22"/>
-          <w:szCs w:val="22"/>
-          <w:u w:val="single"/>
-        </w:rPr>
-        <w:tab/>
-      </w:r>
-      <w:r>
-        <w:rPr>
-          <w:rFonts w:ascii="Arial" w:hAnsi="Arial"/>
-          <w:b/>
-          <w:sz w:val="22"/>
-          <w:szCs w:val="22"/>
-          <w:u w:val="single"/>
-        </w:rPr>
-        <w:tab/>
-      </w:r>
-      <w:r>
-        <w:rPr>
-          <w:rFonts w:ascii="Arial" w:hAnsi="Arial"/>
-          <w:b/>
-          <w:sz w:val="22"/>
-          <w:szCs w:val="22"/>
-          <w:u w:val="single"/>
-        </w:rPr>
-        <w:tab/>
-      </w:r>
-      <w:r>
-        <w:rPr>
-          <w:rFonts w:ascii="Arial" w:hAnsi="Arial"/>
-          <w:b/>
-          <w:sz w:val="22"/>
-          <w:szCs w:val="22"/>
-          <w:u w:val="single"/>
-        </w:rPr>
-        <w:tab/>
-      </w:r>
-      <w:r>
-        <w:rPr>
-          <w:rFonts w:ascii="Arial" w:hAnsi="Arial"/>
-          <w:b/>
-          <w:sz w:val="22"/>
-          <w:szCs w:val="22"/>
-          <w:u w:val="single"/>
-        </w:rPr>
-        <w:tab/>
-      </w:r>
-      <w:r>
-        <w:rPr>
-          <w:rFonts w:ascii="Arial" w:hAnsi="Arial"/>
-          <w:b/>
-          <w:sz w:val="22"/>
-          <w:szCs w:val="22"/>
-          <w:u w:val="single"/>
-        </w:rPr>
-        <w:tab/>
-      </w:r>
-      <w:r>
-        <w:rPr>
-          <w:rFonts w:ascii="Arial" w:hAnsi="Arial"/>
-          <w:b/>
-          <w:sz w:val="22"/>
-          <w:szCs w:val="22"/>
-          <w:u w:val="single"/>
-        </w:rPr>
-        <w:tab/>
-      </w:r>
-      <w:r>
-        <w:rPr>
-          <w:rFonts w:ascii="Arial" w:hAnsi="Arial"/>
-          <w:b/>
-          <w:sz w:val="22"/>
-          <w:szCs w:val="22"/>
-          <w:u w:val="single"/>
-        </w:rPr>
-        <w:tab/>
-      </w:r>
-      <w:r>
-        <w:rPr>
-          <w:rFonts w:ascii="Arial" w:hAnsi="Arial"/>
-          <w:b/>
-          <w:sz w:val="22"/>
-          <w:szCs w:val="22"/>
-          <w:u w:val="single"/>
-        </w:rPr>
-        <w:tab/>
+          <w:sz w:val="22"/>
+          <w:szCs w:val="22"/>
+        </w:rPr>
+      </w:pPr>
+      <w:r>
+        <w:rPr>
+          <w:rFonts w:ascii="Arial" w:hAnsi="Arial"/>
+          <w:b/>
+          <w:sz w:val="22"/>
+          <w:szCs w:val="22"/>
+        </w:rPr>
+        <w:t>INFOSEC Professional Certification</w:t>
+      </w:r>
+      <w:r>
+        <w:rPr>
+          <w:rFonts w:ascii="Arial" w:hAnsi="Arial"/>
+          <w:b/>
+          <w:sz w:val="22"/>
+          <w:szCs w:val="22"/>
+        </w:rPr>
+        <w:tab/>
+      </w:r>
+      <w:r>
+        <w:rPr>
+          <w:rFonts w:ascii="Arial" w:hAnsi="Arial"/>
+          <w:b/>
+          <w:sz w:val="22"/>
+          <w:szCs w:val="22"/>
+        </w:rPr>
+        <w:tab/>
+      </w:r>
+      <w:r>
+        <w:rPr>
+          <w:rFonts w:ascii="Arial" w:hAnsi="Arial"/>
+          <w:b/>
+          <w:sz w:val="22"/>
+          <w:szCs w:val="22"/>
+        </w:rPr>
+        <w:tab/>
+      </w:r>
+      <w:r>
+        <w:rPr>
+          <w:rFonts w:ascii="Arial" w:hAnsi="Arial"/>
+          <w:b/>
+          <w:sz w:val="22"/>
+          <w:szCs w:val="22"/>
+        </w:rPr>
+        <w:tab/>
+      </w:r>
+      <w:r>
+        <w:rPr>
+          <w:rFonts w:ascii="Arial" w:hAnsi="Arial"/>
+          <w:b/>
+          <w:sz w:val="22"/>
+          <w:szCs w:val="22"/>
+        </w:rPr>
+        <w:tab/>
+      </w:r>
+      <w:r>
+        <w:rPr>
+          <w:rFonts w:ascii="Arial" w:hAnsi="Arial"/>
+          <w:b/>
+          <w:sz w:val="22"/>
+          <w:szCs w:val="22"/>
+        </w:rPr>
+        <w:tab/>
+      </w:r>
+      <w:r>
+        <w:rPr>
+          <w:rFonts w:ascii="Arial" w:hAnsi="Arial"/>
+          <w:sz w:val="22"/>
+          <w:szCs w:val="22"/>
+        </w:rPr>
+        <w:t>May 2014</w:t>
       </w:r>
     </w:p>
     <w:p>
       <w:pPr>
         <w:rPr>
           <w:rFonts w:ascii="Arial" w:hAnsi="Arial"/>
-          <w:b/>
-          <w:sz w:val="22"/>
-          <w:szCs w:val="22"/>
-          <w:u w:val="single"/>
-        </w:rPr>
-      </w:pPr>
-    </w:p>
-    <w:p>
-      <w:pPr>
-        <w:rPr>
-          <w:rFonts w:ascii="Arial" w:hAnsi="Arial"/>
-          <w:sz w:val="22"/>
-          <w:szCs w:val="22"/>
-        </w:rPr>
-      </w:pPr>
-      <w:r>
-        <w:rPr>
-          <w:rFonts w:ascii="Arial" w:hAnsi="Arial"/>
-          <w:b/>
-          <w:sz w:val="22"/>
-          <w:szCs w:val="22"/>
-        </w:rPr>
-        <w:t>Languages</w:t>
-      </w:r>
-      <w:r>
-        <w:rPr>
-          <w:rFonts w:ascii="Arial" w:hAnsi="Arial"/>
-          <w:b/>
-          <w:sz w:val="22"/>
-          <w:szCs w:val="22"/>
-        </w:rPr>
-        <w:t xml:space="preserve">: </w:t>
-      </w:r>
-      <w:r>
-        <w:rPr>
-          <w:rFonts w:ascii="Arial" w:hAnsi="Arial"/>
-          <w:sz w:val="22"/>
-          <w:szCs w:val="22"/>
-        </w:rPr>
-        <w:t>Python, Java</w:t>
-      </w:r>
-      <w:r>
-        <w:rPr>
-          <w:rFonts w:ascii="Arial" w:hAnsi="Arial"/>
-          <w:sz w:val="22"/>
-          <w:szCs w:val="22"/>
-        </w:rPr>
-        <w:t>, C</w:t>
-      </w:r>
-      <w:r>
-        <w:rPr>
-          <w:rFonts w:ascii="Arial" w:hAnsi="Arial"/>
-          <w:sz w:val="22"/>
-          <w:szCs w:val="22"/>
-        </w:rPr>
-        <w:t xml:space="preserve"> </w:t>
-      </w:r>
-      <w:r>
-        <w:rPr>
-          <w:rFonts w:ascii="Arial" w:hAnsi="Arial"/>
-          <w:sz w:val="22"/>
-          <w:szCs w:val="22"/>
-        </w:rPr>
-        <w:t>languages</w:t>
-      </w:r>
-      <w:r>
-        <w:rPr>
-          <w:rFonts w:ascii="Arial" w:hAnsi="Arial"/>
-          <w:sz w:val="22"/>
-          <w:szCs w:val="22"/>
-        </w:rPr>
-        <w:t xml:space="preserve">, </w:t>
-      </w:r>
-      <w:r>
-        <w:rPr>
-          <w:rFonts w:ascii="Arial" w:hAnsi="Arial"/>
-          <w:sz w:val="22"/>
-          <w:szCs w:val="22"/>
-        </w:rPr>
-        <w:t>JS and various</w:t>
-      </w:r>
-      <w:r>
-        <w:rPr>
-          <w:rFonts w:ascii="Arial" w:hAnsi="Arial"/>
-          <w:sz w:val="22"/>
-          <w:szCs w:val="22"/>
-        </w:rPr>
-        <w:t xml:space="preserve"> web development libraries/frameworks</w:t>
-      </w:r>
-    </w:p>
-    <w:p>
-      <w:pPr>
-        <w:rPr>
-          <w:rFonts w:ascii="Arial" w:hAnsi="Arial"/>
-          <w:sz w:val="22"/>
-          <w:szCs w:val="22"/>
-        </w:rPr>
-      </w:pPr>
-      <w:r>
-        <w:rPr>
-          <w:rFonts w:ascii="Arial" w:hAnsi="Arial"/>
-          <w:b/>
-          <w:sz w:val="22"/>
-          <w:szCs w:val="22"/>
-        </w:rPr>
-        <w:t>Computer Applications/Editors</w:t>
-      </w:r>
-      <w:r>
-        <w:rPr>
-          <w:rFonts w:ascii="Arial" w:hAnsi="Arial"/>
-          <w:b/>
-          <w:sz w:val="22"/>
-          <w:szCs w:val="22"/>
-        </w:rPr>
-        <w:t>/Services</w:t>
-      </w:r>
-      <w:r>
-        <w:rPr>
-          <w:rFonts w:ascii="Arial" w:hAnsi="Arial"/>
-          <w:b/>
-          <w:sz w:val="22"/>
-          <w:szCs w:val="22"/>
-        </w:rPr>
-        <w:t xml:space="preserve">: </w:t>
-      </w:r>
-      <w:r>
-        <w:rPr>
-          <w:rFonts w:ascii="Arial" w:hAnsi="Arial"/>
-          <w:sz w:val="22"/>
-          <w:szCs w:val="22"/>
-        </w:rPr>
-        <w:t>Eclipse</w:t>
-      </w:r>
-      <w:r>
-        <w:rPr>
-          <w:rFonts w:ascii="Arial" w:hAnsi="Arial"/>
-          <w:sz w:val="22"/>
-          <w:szCs w:val="22"/>
-        </w:rPr>
-        <w:t xml:space="preserve">, </w:t>
-      </w:r>
-      <w:r>
-        <w:rPr>
-          <w:rFonts w:ascii="Arial" w:hAnsi="Arial"/>
-          <w:sz w:val="22"/>
-          <w:szCs w:val="22"/>
-        </w:rPr>
-        <w:t>PowerShell ISE,</w:t>
-      </w:r>
-      <w:r>
-        <w:rPr>
-          <w:rFonts w:ascii="Arial" w:hAnsi="Arial"/>
-          <w:sz w:val="22"/>
-          <w:szCs w:val="22"/>
-        </w:rPr>
-        <w:t xml:space="preserve"> </w:t>
-      </w:r>
-      <w:r>
-        <w:rPr>
-          <w:rFonts w:ascii="Arial" w:hAnsi="Arial"/>
-          <w:sz w:val="22"/>
-          <w:szCs w:val="22"/>
-        </w:rPr>
-        <w:t>Web Storm</w:t>
-      </w:r>
-      <w:r>
-        <w:rPr>
-          <w:rFonts w:ascii="Arial" w:hAnsi="Arial"/>
-          <w:sz w:val="22"/>
-          <w:szCs w:val="22"/>
-        </w:rPr>
-        <w:t xml:space="preserve"> IDE,</w:t>
-      </w:r>
-      <w:r>
-        <w:rPr>
-          <w:rFonts w:ascii="Arial" w:hAnsi="Arial"/>
-          <w:sz w:val="22"/>
-          <w:szCs w:val="22"/>
-        </w:rPr>
-        <w:t xml:space="preserve"> </w:t>
-      </w:r>
-      <w:r>
-        <w:rPr>
-          <w:rFonts w:ascii="Arial" w:hAnsi="Arial"/>
-          <w:sz w:val="22"/>
-          <w:szCs w:val="22"/>
-        </w:rPr>
-        <w:t>Sublime Text</w:t>
-      </w:r>
-    </w:p>
-    <w:p>
-      <w:pPr>
-        <w:rPr>
-          <w:rFonts w:ascii="Arial" w:hAnsi="Arial"/>
-          <w:sz w:val="22"/>
-          <w:szCs w:val="22"/>
-        </w:rPr>
-      </w:pPr>
-      <w:r>
-        <w:rPr>
-          <w:rFonts w:ascii="Arial" w:hAnsi="Arial"/>
-          <w:b/>
-          <w:sz w:val="22"/>
-          <w:szCs w:val="22"/>
-        </w:rPr>
-        <w:t>Certifications</w:t>
-      </w:r>
-      <w:r>
-        <w:rPr>
-          <w:rFonts w:ascii="Arial" w:hAnsi="Arial"/>
-          <w:b/>
-          <w:sz w:val="22"/>
-          <w:szCs w:val="22"/>
-        </w:rPr>
-        <w:t>:</w:t>
-      </w:r>
-    </w:p>
-    <w:p>
-      <w:pPr>
-        <w:pStyle w:val="ListParagraph"/>
-        <w:numPr>
-          <w:ilvl w:val="0"/>
-          <w:numId w:val="7"/>
-        </w:numPr>
-        <w:rPr>
-          <w:rFonts w:ascii="Arial" w:hAnsi="Arial"/>
-          <w:sz w:val="22"/>
-          <w:szCs w:val="22"/>
-        </w:rPr>
-      </w:pPr>
-      <w:r>
-        <w:rPr>
-          <w:rFonts w:ascii="Arial" w:hAnsi="Arial"/>
-          <w:b/>
-          <w:sz w:val="22"/>
-          <w:szCs w:val="22"/>
-        </w:rPr>
-        <w:t>INFOSEC Professional Certification</w:t>
-      </w:r>
-      <w:r>
-        <w:rPr>
-          <w:rFonts w:ascii="Arial" w:hAnsi="Arial"/>
-          <w:b/>
-          <w:sz w:val="22"/>
-          <w:szCs w:val="22"/>
-        </w:rPr>
-        <w:tab/>
-      </w:r>
-      <w:r>
-        <w:rPr>
-          <w:rFonts w:ascii="Arial" w:hAnsi="Arial"/>
-          <w:b/>
-          <w:sz w:val="22"/>
-          <w:szCs w:val="22"/>
-        </w:rPr>
-        <w:tab/>
-      </w:r>
-      <w:r>
-        <w:rPr>
-          <w:rFonts w:ascii="Arial" w:hAnsi="Arial"/>
-          <w:b/>
-          <w:sz w:val="22"/>
-          <w:szCs w:val="22"/>
-        </w:rPr>
-        <w:tab/>
-      </w:r>
-      <w:r>
-        <w:rPr>
-          <w:rFonts w:ascii="Arial" w:hAnsi="Arial"/>
-          <w:b/>
-          <w:sz w:val="22"/>
-          <w:szCs w:val="22"/>
-        </w:rPr>
-        <w:tab/>
-      </w:r>
-      <w:r>
-        <w:rPr>
-          <w:rFonts w:ascii="Arial" w:hAnsi="Arial"/>
-          <w:b/>
-          <w:sz w:val="22"/>
-          <w:szCs w:val="22"/>
-        </w:rPr>
-        <w:tab/>
-      </w:r>
-      <w:r>
-        <w:rPr>
-          <w:rFonts w:ascii="Arial" w:hAnsi="Arial"/>
-          <w:sz w:val="22"/>
-          <w:szCs w:val="22"/>
-        </w:rPr>
-        <w:t>May 2014</w:t>
-      </w:r>
-    </w:p>
-    <w:p>
-      <w:pPr>
-        <w:pStyle w:val="ListParagraph"/>
-        <w:rPr>
-          <w:rFonts w:ascii="Arial" w:hAnsi="Arial"/>
-          <w:sz w:val="22"/>
-          <w:szCs w:val="22"/>
-        </w:rPr>
-      </w:pPr>
-      <w:r>
-        <w:rPr>
-          <w:rFonts w:ascii="Arial" w:hAnsi="Arial"/>
-          <w:sz w:val="22"/>
-          <w:szCs w:val="22"/>
-        </w:rPr>
-        <w:t>Award by The University of Texas at Austin on behalf of the Committee on National Security Systems for intensive coursework in cyber security and privacy</w:t>
-      </w:r>
-    </w:p>
-    <w:p>
-      <w:pPr>
-        <w:rPr>
-          <w:rFonts w:ascii="Arial" w:hAnsi="Arial"/>
-          <w:sz w:val="22"/>
-          <w:szCs w:val="22"/>
-        </w:rPr>
-      </w:pPr>
-    </w:p>
-    <w:p>
-      <w:pPr>
-        <w:rPr>
-          <w:rFonts w:ascii="Arial" w:hAnsi="Arial"/>
-          <w:b/>
-          <w:sz w:val="22"/>
-          <w:szCs w:val="22"/>
-          <w:u w:val="single"/>
-        </w:rPr>
-      </w:pPr>
-      <w:r>
-        <w:rPr>
-          <w:rFonts w:ascii="Arial" w:hAnsi="Arial"/>
-          <w:b/>
-          <w:sz w:val="22"/>
-          <w:szCs w:val="22"/>
-          <w:u w:val="single"/>
-        </w:rPr>
-        <w:t>LEADERSHIP/EXTRACURRICULAR ACTIVITIES</w:t>
-      </w:r>
-      <w:r>
-        <w:rPr>
-          <w:rFonts w:ascii="Arial" w:hAnsi="Arial"/>
-          <w:b/>
-          <w:sz w:val="22"/>
-          <w:szCs w:val="22"/>
-          <w:u w:val="single"/>
-        </w:rPr>
-        <w:tab/>
-      </w:r>
-      <w:r>
-        <w:rPr>
-          <w:rFonts w:ascii="Arial" w:hAnsi="Arial"/>
-          <w:b/>
-          <w:sz w:val="22"/>
-          <w:szCs w:val="22"/>
-          <w:u w:val="single"/>
-        </w:rPr>
-        <w:tab/>
-      </w:r>
-      <w:r>
-        <w:rPr>
-          <w:rFonts w:ascii="Arial" w:hAnsi="Arial"/>
-          <w:b/>
-          <w:sz w:val="22"/>
-          <w:szCs w:val="22"/>
-          <w:u w:val="single"/>
-        </w:rPr>
-        <w:tab/>
-      </w:r>
-      <w:r>
-        <w:rPr>
-          <w:rFonts w:ascii="Arial" w:hAnsi="Arial"/>
-          <w:b/>
-          <w:sz w:val="22"/>
-          <w:szCs w:val="22"/>
-          <w:u w:val="single"/>
-        </w:rPr>
-        <w:tab/>
-      </w:r>
-      <w:r>
-        <w:rPr>
-          <w:rFonts w:ascii="Arial" w:hAnsi="Arial"/>
-          <w:b/>
-          <w:sz w:val="22"/>
-          <w:szCs w:val="22"/>
-          <w:u w:val="single"/>
-        </w:rPr>
-        <w:tab/>
-      </w:r>
-      <w:r>
-        <w:rPr>
-          <w:rFonts w:ascii="Arial" w:hAnsi="Arial"/>
-          <w:b/>
-          <w:sz w:val="22"/>
-          <w:szCs w:val="22"/>
-          <w:u w:val="single"/>
-        </w:rPr>
-        <w:tab/>
-      </w:r>
-      <w:r>
-        <w:rPr>
-          <w:rFonts w:ascii="Arial" w:hAnsi="Arial"/>
-          <w:b/>
-          <w:sz w:val="22"/>
-          <w:szCs w:val="22"/>
-          <w:u w:val="single"/>
-        </w:rPr>
-        <w:tab/>
-      </w:r>
-      <w:r>
-        <w:rPr>
-          <w:rFonts w:ascii="Arial" w:hAnsi="Arial"/>
-          <w:b/>
-          <w:sz w:val="22"/>
-          <w:szCs w:val="22"/>
-          <w:u w:val="single"/>
-        </w:rPr>
-        <w:tab/>
-      </w:r>
-    </w:p>
-    <w:p>
-      <w:pPr>
-        <w:rPr>
-          <w:rFonts w:ascii="Arial" w:hAnsi="Arial"/>
-          <w:b/>
-          <w:sz w:val="22"/>
-          <w:szCs w:val="22"/>
-        </w:rPr>
-      </w:pPr>
-      <w:r>
-        <w:rPr>
-          <w:rFonts w:ascii="Arial" w:hAnsi="Arial"/>
-          <w:b/>
-          <w:sz w:val="22"/>
-          <w:szCs w:val="22"/>
-        </w:rPr>
-        <w:tab/>
-      </w:r>
-    </w:p>
-    <w:p>
-      <w:pPr>
-        <w:pStyle w:val="ListParagraph"/>
-        <w:numPr>
-          <w:ilvl w:val="0"/>
-          <w:numId w:val="10"/>
-        </w:numPr>
-        <w:rPr>
-          <w:rFonts w:ascii="Arial" w:hAnsi="Arial"/>
-          <w:sz w:val="22"/>
-          <w:szCs w:val="22"/>
-        </w:rPr>
-      </w:pPr>
-      <w:r>
-        <w:rPr>
-          <w:rFonts w:ascii="Arial" w:hAnsi="Arial"/>
-          <w:i/>
-          <w:sz w:val="22"/>
-          <w:szCs w:val="22"/>
-        </w:rPr>
-        <w:t xml:space="preserve">Webmaster, </w:t>
-      </w:r>
-      <w:r>
-        <w:rPr>
-          <w:rFonts w:ascii="Arial" w:hAnsi="Arial"/>
-          <w:sz w:val="22"/>
-          <w:szCs w:val="22"/>
-        </w:rPr>
-        <w:t>Gamma Beta Fraternity Inc.</w:t>
-      </w:r>
-      <w:r>
-        <w:rPr>
-          <w:rFonts w:ascii="Arial" w:hAnsi="Arial"/>
-          <w:i/>
-          <w:sz w:val="22"/>
-          <w:szCs w:val="22"/>
-        </w:rPr>
-        <w:tab/>
-      </w:r>
-      <w:r>
-        <w:rPr>
-          <w:rFonts w:ascii="Arial" w:hAnsi="Arial"/>
-          <w:i/>
-          <w:sz w:val="22"/>
-          <w:szCs w:val="22"/>
-        </w:rPr>
-        <w:tab/>
-      </w:r>
-      <w:r>
-        <w:rPr>
-          <w:rFonts w:ascii="Arial" w:hAnsi="Arial"/>
-          <w:i/>
-          <w:sz w:val="22"/>
-          <w:szCs w:val="22"/>
-        </w:rPr>
-        <w:tab/>
-      </w:r>
-      <w:r>
-        <w:rPr>
-          <w:rFonts w:ascii="Arial" w:hAnsi="Arial"/>
-          <w:i/>
-          <w:sz w:val="22"/>
-          <w:szCs w:val="22"/>
-        </w:rPr>
-        <w:tab/>
-      </w:r>
-      <w:r>
-        <w:rPr>
-          <w:rFonts w:ascii="Arial" w:hAnsi="Arial"/>
-          <w:i/>
-          <w:sz w:val="22"/>
-          <w:szCs w:val="22"/>
-        </w:rPr>
-        <w:tab/>
-      </w:r>
-      <w:r>
-        <w:rPr>
-          <w:rFonts w:ascii="Arial" w:hAnsi="Arial"/>
-          <w:sz w:val="22"/>
-          <w:szCs w:val="22"/>
-        </w:rPr>
-        <w:t xml:space="preserve">5/2014 – present </w:t>
-      </w:r>
-    </w:p>
-    <w:p>
-      <w:pPr>
-        <w:pStyle w:val="ListParagraph"/>
-        <w:numPr>
-          <w:ilvl w:val="0"/>
-          <w:numId w:val="10"/>
-        </w:numPr>
-        <w:rPr>
-          <w:rFonts w:ascii="Arial" w:hAnsi="Arial"/>
-          <w:sz w:val="22"/>
-          <w:szCs w:val="22"/>
-        </w:rPr>
-      </w:pPr>
-      <w:r>
-        <w:rPr>
-          <w:rFonts w:ascii="Arial" w:hAnsi="Arial"/>
-          <w:i/>
-          <w:sz w:val="22"/>
-          <w:szCs w:val="22"/>
-        </w:rPr>
-        <w:t>Social Media Chair</w:t>
-      </w:r>
-      <w:r>
-        <w:rPr>
-          <w:rFonts w:ascii="Arial" w:hAnsi="Arial"/>
-          <w:i/>
-          <w:sz w:val="22"/>
-          <w:szCs w:val="22"/>
-        </w:rPr>
-        <w:t xml:space="preserve"> and Rider</w:t>
-      </w:r>
-      <w:r>
-        <w:rPr>
-          <w:rFonts w:ascii="Arial" w:hAnsi="Arial"/>
-          <w:sz w:val="22"/>
-          <w:szCs w:val="22"/>
-        </w:rPr>
-        <w:t>, TEXAS</w:t>
-      </w:r>
-      <w:r>
-        <w:rPr>
-          <w:rFonts w:ascii="Arial" w:hAnsi="Arial"/>
-          <w:sz w:val="22"/>
-          <w:szCs w:val="22"/>
-        </w:rPr>
-        <w:t xml:space="preserve">4000 </w:t>
-      </w:r>
-      <w:r>
-        <w:rPr>
-          <w:rFonts w:ascii="Arial" w:hAnsi="Arial"/>
-          <w:sz w:val="22"/>
-          <w:szCs w:val="22"/>
-        </w:rPr>
-        <w:t>for Cancer</w:t>
-      </w:r>
-      <w:r>
-        <w:rPr>
-          <w:rFonts w:ascii="Arial" w:hAnsi="Arial"/>
-          <w:sz w:val="22"/>
-          <w:szCs w:val="22"/>
-        </w:rPr>
-        <w:tab/>
-      </w:r>
-      <w:r>
-        <w:rPr>
-          <w:rFonts w:ascii="Arial" w:hAnsi="Arial"/>
-          <w:sz w:val="22"/>
-          <w:szCs w:val="22"/>
-        </w:rPr>
-        <w:tab/>
-      </w:r>
-      <w:r>
-        <w:rPr>
-          <w:rFonts w:ascii="Arial" w:hAnsi="Arial"/>
-          <w:sz w:val="22"/>
-          <w:szCs w:val="22"/>
-        </w:rPr>
-        <w:tab/>
-      </w:r>
-      <w:r>
-        <w:rPr>
-          <w:rFonts w:ascii="Arial" w:hAnsi="Arial"/>
-          <w:sz w:val="22"/>
-          <w:szCs w:val="22"/>
-        </w:rPr>
-        <w:t>6/2013 – 8/2013</w:t>
-      </w:r>
+          <w:sz w:val="22"/>
+          <w:szCs w:val="22"/>
+        </w:rPr>
+      </w:pPr>
+      <w:r>
+        <w:rPr>
+          <w:rFonts w:ascii="Arial" w:hAnsi="Arial"/>
+          <w:sz w:val="22"/>
+          <w:szCs w:val="22"/>
+        </w:rPr>
+        <w:t>Award</w:t>
+      </w:r>
+      <w:r>
+        <w:rPr>
+          <w:rFonts w:ascii="Arial" w:hAnsi="Arial"/>
+          <w:sz w:val="22"/>
+          <w:szCs w:val="22"/>
+        </w:rPr>
+        <w:t>ed</w:t>
+      </w:r>
+      <w:r>
+        <w:rPr>
+          <w:rFonts w:ascii="Arial" w:hAnsi="Arial"/>
+          <w:sz w:val="22"/>
+          <w:szCs w:val="22"/>
+        </w:rPr>
+        <w:t xml:space="preserve"> by </w:t>
+      </w:r>
+      <w:r>
+        <w:rPr>
+          <w:rFonts w:ascii="Arial" w:hAnsi="Arial"/>
+          <w:sz w:val="22"/>
+          <w:szCs w:val="22"/>
+        </w:rPr>
+        <w:t>U.T.</w:t>
+      </w:r>
+      <w:r>
+        <w:rPr>
+          <w:rFonts w:ascii="Arial" w:hAnsi="Arial"/>
+          <w:sz w:val="22"/>
+          <w:szCs w:val="22"/>
+        </w:rPr>
+        <w:t xml:space="preserve"> Austin on behalf of the Committee on National Security Systems for intensive coursework in cyber security and privacy</w:t>
+      </w:r>
+      <w:bookmarkStart w:id="0" w:name="_GoBack"/>
+      <w:bookmarkEnd w:id="0"/>
     </w:p>
     <w:sectPr>
       <w:headerReference w:type="default" r:id="rId8"/>
@@ -2966,13 +2855,7 @@
       <w:rPr>
         <w:rFonts w:ascii="Arial" w:hAnsi="Arial"/>
       </w:rPr>
-      <w:t>@verstarr.net</w:t>
-    </w:r>
-    <w:r>
-      <w:rPr>
-        <w:rFonts w:ascii="Arial" w:hAnsi="Arial"/>
-      </w:rPr>
-      <w:t xml:space="preserve"> </w:t>
+      <w:t xml:space="preserve">.starr@gmail.com </w:t>
     </w:r>
     <w:r>
       <w:rPr>
@@ -3257,6 +3140,119 @@
     </w:lvl>
   </w:abstractNum>
   <w:abstractNum w:abstractNumId="2">
+    <w:nsid w:val="095E1290"/>
+    <w:multiLevelType w:val="hybridMultilevel"/>
+    <w:tmpl w:val="B568D2C0"/>
+    <w:lvl w:ilvl="0" w:tplc="04090001">
+      <w:start w:val="1"/>
+      <w:numFmt w:val="bullet"/>
+      <w:lvlText w:val=""/>
+      <w:lvlJc w:val="left"/>
+      <w:pPr>
+        <w:ind w:left="720" w:hanging="360"/>
+      </w:pPr>
+      <w:rPr>
+        <w:rFonts w:ascii="Symbol" w:hAnsi="Symbol" w:hint="default"/>
+      </w:rPr>
+    </w:lvl>
+    <w:lvl w:ilvl="1" w:tplc="04090003" w:tentative="1">
+      <w:start w:val="1"/>
+      <w:numFmt w:val="bullet"/>
+      <w:lvlText w:val="o"/>
+      <w:lvlJc w:val="left"/>
+      <w:pPr>
+        <w:ind w:left="1440" w:hanging="360"/>
+      </w:pPr>
+      <w:rPr>
+        <w:rFonts w:ascii="Courier New" w:hAnsi="Courier New" w:hint="default"/>
+      </w:rPr>
+    </w:lvl>
+    <w:lvl w:ilvl="2" w:tplc="04090005" w:tentative="1">
+      <w:start w:val="1"/>
+      <w:numFmt w:val="bullet"/>
+      <w:lvlText w:val=""/>
+      <w:lvlJc w:val="left"/>
+      <w:pPr>
+        <w:ind w:left="2160" w:hanging="360"/>
+      </w:pPr>
+      <w:rPr>
+        <w:rFonts w:ascii="Wingdings" w:hAnsi="Wingdings" w:hint="default"/>
+      </w:rPr>
+    </w:lvl>
+    <w:lvl w:ilvl="3" w:tplc="04090001" w:tentative="1">
+      <w:start w:val="1"/>
+      <w:numFmt w:val="bullet"/>
+      <w:lvlText w:val=""/>
+      <w:lvlJc w:val="left"/>
+      <w:pPr>
+        <w:ind w:left="2880" w:hanging="360"/>
+      </w:pPr>
+      <w:rPr>
+        <w:rFonts w:ascii="Symbol" w:hAnsi="Symbol" w:hint="default"/>
+      </w:rPr>
+    </w:lvl>
+    <w:lvl w:ilvl="4" w:tplc="04090003" w:tentative="1">
+      <w:start w:val="1"/>
+      <w:numFmt w:val="bullet"/>
+      <w:lvlText w:val="o"/>
+      <w:lvlJc w:val="left"/>
+      <w:pPr>
+        <w:ind w:left="3600" w:hanging="360"/>
+      </w:pPr>
+      <w:rPr>
+        <w:rFonts w:ascii="Courier New" w:hAnsi="Courier New" w:hint="default"/>
+      </w:rPr>
+    </w:lvl>
+    <w:lvl w:ilvl="5" w:tplc="04090005" w:tentative="1">
+      <w:start w:val="1"/>
+      <w:numFmt w:val="bullet"/>
+      <w:lvlText w:val=""/>
+      <w:lvlJc w:val="left"/>
+      <w:pPr>
+        <w:ind w:left="4320" w:hanging="360"/>
+      </w:pPr>
+      <w:rPr>
+        <w:rFonts w:ascii="Wingdings" w:hAnsi="Wingdings" w:hint="default"/>
+      </w:rPr>
+    </w:lvl>
+    <w:lvl w:ilvl="6" w:tplc="04090001" w:tentative="1">
+      <w:start w:val="1"/>
+      <w:numFmt w:val="bullet"/>
+      <w:lvlText w:val=""/>
+      <w:lvlJc w:val="left"/>
+      <w:pPr>
+        <w:ind w:left="5040" w:hanging="360"/>
+      </w:pPr>
+      <w:rPr>
+        <w:rFonts w:ascii="Symbol" w:hAnsi="Symbol" w:hint="default"/>
+      </w:rPr>
+    </w:lvl>
+    <w:lvl w:ilvl="7" w:tplc="04090003" w:tentative="1">
+      <w:start w:val="1"/>
+      <w:numFmt w:val="bullet"/>
+      <w:lvlText w:val="o"/>
+      <w:lvlJc w:val="left"/>
+      <w:pPr>
+        <w:ind w:left="5760" w:hanging="360"/>
+      </w:pPr>
+      <w:rPr>
+        <w:rFonts w:ascii="Courier New" w:hAnsi="Courier New" w:hint="default"/>
+      </w:rPr>
+    </w:lvl>
+    <w:lvl w:ilvl="8" w:tplc="04090005" w:tentative="1">
+      <w:start w:val="1"/>
+      <w:numFmt w:val="bullet"/>
+      <w:lvlText w:val=""/>
+      <w:lvlJc w:val="left"/>
+      <w:pPr>
+        <w:ind w:left="6480" w:hanging="360"/>
+      </w:pPr>
+      <w:rPr>
+        <w:rFonts w:ascii="Wingdings" w:hAnsi="Wingdings" w:hint="default"/>
+      </w:rPr>
+    </w:lvl>
+  </w:abstractNum>
+  <w:abstractNum w:abstractNumId="3">
     <w:nsid w:val="09C91E02"/>
     <w:multiLevelType w:val="hybridMultilevel"/>
     <w:tmpl w:val="F320A962"/>
@@ -3369,7 +3365,7 @@
       </w:rPr>
     </w:lvl>
   </w:abstractNum>
-  <w:abstractNum w:abstractNumId="3">
+  <w:abstractNum w:abstractNumId="4">
     <w:nsid w:val="0E186553"/>
     <w:multiLevelType w:val="hybridMultilevel"/>
     <w:tmpl w:val="34B20164"/>
@@ -3482,7 +3478,120 @@
       </w:rPr>
     </w:lvl>
   </w:abstractNum>
-  <w:abstractNum w:abstractNumId="4">
+  <w:abstractNum w:abstractNumId="5">
+    <w:nsid w:val="0EB60EB5"/>
+    <w:multiLevelType w:val="hybridMultilevel"/>
+    <w:tmpl w:val="95DC7EF8"/>
+    <w:lvl w:ilvl="0" w:tplc="04090001">
+      <w:start w:val="1"/>
+      <w:numFmt w:val="bullet"/>
+      <w:lvlText w:val=""/>
+      <w:lvlJc w:val="left"/>
+      <w:pPr>
+        <w:ind w:left="720" w:hanging="360"/>
+      </w:pPr>
+      <w:rPr>
+        <w:rFonts w:ascii="Symbol" w:hAnsi="Symbol" w:hint="default"/>
+      </w:rPr>
+    </w:lvl>
+    <w:lvl w:ilvl="1" w:tplc="04090003" w:tentative="1">
+      <w:start w:val="1"/>
+      <w:numFmt w:val="bullet"/>
+      <w:lvlText w:val="o"/>
+      <w:lvlJc w:val="left"/>
+      <w:pPr>
+        <w:ind w:left="1440" w:hanging="360"/>
+      </w:pPr>
+      <w:rPr>
+        <w:rFonts w:ascii="Courier New" w:hAnsi="Courier New" w:hint="default"/>
+      </w:rPr>
+    </w:lvl>
+    <w:lvl w:ilvl="2" w:tplc="04090005" w:tentative="1">
+      <w:start w:val="1"/>
+      <w:numFmt w:val="bullet"/>
+      <w:lvlText w:val=""/>
+      <w:lvlJc w:val="left"/>
+      <w:pPr>
+        <w:ind w:left="2160" w:hanging="360"/>
+      </w:pPr>
+      <w:rPr>
+        <w:rFonts w:ascii="Wingdings" w:hAnsi="Wingdings" w:hint="default"/>
+      </w:rPr>
+    </w:lvl>
+    <w:lvl w:ilvl="3" w:tplc="04090001" w:tentative="1">
+      <w:start w:val="1"/>
+      <w:numFmt w:val="bullet"/>
+      <w:lvlText w:val=""/>
+      <w:lvlJc w:val="left"/>
+      <w:pPr>
+        <w:ind w:left="2880" w:hanging="360"/>
+      </w:pPr>
+      <w:rPr>
+        <w:rFonts w:ascii="Symbol" w:hAnsi="Symbol" w:hint="default"/>
+      </w:rPr>
+    </w:lvl>
+    <w:lvl w:ilvl="4" w:tplc="04090003" w:tentative="1">
+      <w:start w:val="1"/>
+      <w:numFmt w:val="bullet"/>
+      <w:lvlText w:val="o"/>
+      <w:lvlJc w:val="left"/>
+      <w:pPr>
+        <w:ind w:left="3600" w:hanging="360"/>
+      </w:pPr>
+      <w:rPr>
+        <w:rFonts w:ascii="Courier New" w:hAnsi="Courier New" w:hint="default"/>
+      </w:rPr>
+    </w:lvl>
+    <w:lvl w:ilvl="5" w:tplc="04090005" w:tentative="1">
+      <w:start w:val="1"/>
+      <w:numFmt w:val="bullet"/>
+      <w:lvlText w:val=""/>
+      <w:lvlJc w:val="left"/>
+      <w:pPr>
+        <w:ind w:left="4320" w:hanging="360"/>
+      </w:pPr>
+      <w:rPr>
+        <w:rFonts w:ascii="Wingdings" w:hAnsi="Wingdings" w:hint="default"/>
+      </w:rPr>
+    </w:lvl>
+    <w:lvl w:ilvl="6" w:tplc="04090001" w:tentative="1">
+      <w:start w:val="1"/>
+      <w:numFmt w:val="bullet"/>
+      <w:lvlText w:val=""/>
+      <w:lvlJc w:val="left"/>
+      <w:pPr>
+        <w:ind w:left="5040" w:hanging="360"/>
+      </w:pPr>
+      <w:rPr>
+        <w:rFonts w:ascii="Symbol" w:hAnsi="Symbol" w:hint="default"/>
+      </w:rPr>
+    </w:lvl>
+    <w:lvl w:ilvl="7" w:tplc="04090003" w:tentative="1">
+      <w:start w:val="1"/>
+      <w:numFmt w:val="bullet"/>
+      <w:lvlText w:val="o"/>
+      <w:lvlJc w:val="left"/>
+      <w:pPr>
+        <w:ind w:left="5760" w:hanging="360"/>
+      </w:pPr>
+      <w:rPr>
+        <w:rFonts w:ascii="Courier New" w:hAnsi="Courier New" w:hint="default"/>
+      </w:rPr>
+    </w:lvl>
+    <w:lvl w:ilvl="8" w:tplc="04090005" w:tentative="1">
+      <w:start w:val="1"/>
+      <w:numFmt w:val="bullet"/>
+      <w:lvlText w:val=""/>
+      <w:lvlJc w:val="left"/>
+      <w:pPr>
+        <w:ind w:left="6480" w:hanging="360"/>
+      </w:pPr>
+      <w:rPr>
+        <w:rFonts w:ascii="Wingdings" w:hAnsi="Wingdings" w:hint="default"/>
+      </w:rPr>
+    </w:lvl>
+  </w:abstractNum>
+  <w:abstractNum w:abstractNumId="6">
     <w:nsid w:val="158D095F"/>
     <w:multiLevelType w:val="hybridMultilevel"/>
     <w:tmpl w:val="2FC278E8"/>
@@ -3595,7 +3704,7 @@
       </w:rPr>
     </w:lvl>
   </w:abstractNum>
-  <w:abstractNum w:abstractNumId="5">
+  <w:abstractNum w:abstractNumId="7">
     <w:nsid w:val="1BE14015"/>
     <w:multiLevelType w:val="hybridMultilevel"/>
     <w:tmpl w:val="32E4D9EE"/>
@@ -3708,7 +3817,7 @@
       </w:rPr>
     </w:lvl>
   </w:abstractNum>
-  <w:abstractNum w:abstractNumId="6">
+  <w:abstractNum w:abstractNumId="8">
     <w:nsid w:val="2AD9134A"/>
     <w:multiLevelType w:val="hybridMultilevel"/>
     <w:tmpl w:val="4D90F184"/>
@@ -3821,7 +3930,7 @@
       </w:rPr>
     </w:lvl>
   </w:abstractNum>
-  <w:abstractNum w:abstractNumId="7">
+  <w:abstractNum w:abstractNumId="9">
     <w:nsid w:val="2B57532D"/>
     <w:multiLevelType w:val="hybridMultilevel"/>
     <w:tmpl w:val="5C6C34DA"/>
@@ -3934,7 +4043,7 @@
       </w:rPr>
     </w:lvl>
   </w:abstractNum>
-  <w:abstractNum w:abstractNumId="8">
+  <w:abstractNum w:abstractNumId="10">
     <w:nsid w:val="2EF76DF0"/>
     <w:multiLevelType w:val="hybridMultilevel"/>
     <w:tmpl w:val="D78E22B8"/>
@@ -4047,7 +4156,7 @@
       </w:rPr>
     </w:lvl>
   </w:abstractNum>
-  <w:abstractNum w:abstractNumId="9">
+  <w:abstractNum w:abstractNumId="11">
     <w:nsid w:val="373228F4"/>
     <w:multiLevelType w:val="hybridMultilevel"/>
     <w:tmpl w:val="A3743EA8"/>
@@ -4160,7 +4269,7 @@
       </w:rPr>
     </w:lvl>
   </w:abstractNum>
-  <w:abstractNum w:abstractNumId="10">
+  <w:abstractNum w:abstractNumId="12">
     <w:nsid w:val="41AD3EAB"/>
     <w:multiLevelType w:val="hybridMultilevel"/>
     <w:tmpl w:val="F23EBD70"/>
@@ -4273,7 +4382,7 @@
       </w:rPr>
     </w:lvl>
   </w:abstractNum>
-  <w:abstractNum w:abstractNumId="11">
+  <w:abstractNum w:abstractNumId="13">
     <w:nsid w:val="44FB0409"/>
     <w:multiLevelType w:val="hybridMultilevel"/>
     <w:tmpl w:val="E2CA190E"/>
@@ -4386,7 +4495,7 @@
       </w:rPr>
     </w:lvl>
   </w:abstractNum>
-  <w:abstractNum w:abstractNumId="12">
+  <w:abstractNum w:abstractNumId="14">
     <w:nsid w:val="46B84B9B"/>
     <w:multiLevelType w:val="hybridMultilevel"/>
     <w:tmpl w:val="9C46BC16"/>
@@ -4499,7 +4608,7 @@
       </w:rPr>
     </w:lvl>
   </w:abstractNum>
-  <w:abstractNum w:abstractNumId="13">
+  <w:abstractNum w:abstractNumId="15">
     <w:nsid w:val="48E534E5"/>
     <w:multiLevelType w:val="hybridMultilevel"/>
     <w:tmpl w:val="00EC9B66"/>
@@ -4612,7 +4721,7 @@
       </w:rPr>
     </w:lvl>
   </w:abstractNum>
-  <w:abstractNum w:abstractNumId="14">
+  <w:abstractNum w:abstractNumId="16">
     <w:nsid w:val="493B11D9"/>
     <w:multiLevelType w:val="hybridMultilevel"/>
     <w:tmpl w:val="EA7667DC"/>
@@ -4725,7 +4834,7 @@
       </w:rPr>
     </w:lvl>
   </w:abstractNum>
-  <w:abstractNum w:abstractNumId="15">
+  <w:abstractNum w:abstractNumId="17">
     <w:nsid w:val="4C2D1260"/>
     <w:multiLevelType w:val="hybridMultilevel"/>
     <w:tmpl w:val="1F14B6A4"/>
@@ -4838,7 +4947,7 @@
       </w:rPr>
     </w:lvl>
   </w:abstractNum>
-  <w:abstractNum w:abstractNumId="16">
+  <w:abstractNum w:abstractNumId="18">
     <w:nsid w:val="5B593319"/>
     <w:multiLevelType w:val="hybridMultilevel"/>
     <w:tmpl w:val="1FDE0390"/>
@@ -4951,7 +5060,7 @@
       </w:rPr>
     </w:lvl>
   </w:abstractNum>
-  <w:abstractNum w:abstractNumId="17">
+  <w:abstractNum w:abstractNumId="19">
     <w:nsid w:val="5F866D84"/>
     <w:multiLevelType w:val="hybridMultilevel"/>
     <w:tmpl w:val="4FFE1688"/>
@@ -5064,7 +5173,7 @@
       </w:rPr>
     </w:lvl>
   </w:abstractNum>
-  <w:abstractNum w:abstractNumId="18">
+  <w:abstractNum w:abstractNumId="20">
     <w:nsid w:val="62BB79DF"/>
     <w:multiLevelType w:val="hybridMultilevel"/>
     <w:tmpl w:val="84541FC4"/>
@@ -5177,7 +5286,7 @@
       </w:rPr>
     </w:lvl>
   </w:abstractNum>
-  <w:abstractNum w:abstractNumId="19">
+  <w:abstractNum w:abstractNumId="21">
     <w:nsid w:val="63FF09D4"/>
     <w:multiLevelType w:val="hybridMultilevel"/>
     <w:tmpl w:val="544EB23E"/>
@@ -5290,7 +5399,7 @@
       </w:rPr>
     </w:lvl>
   </w:abstractNum>
-  <w:abstractNum w:abstractNumId="20">
+  <w:abstractNum w:abstractNumId="22">
     <w:nsid w:val="71342896"/>
     <w:multiLevelType w:val="hybridMultilevel"/>
     <w:tmpl w:val="FE98A6B0"/>
@@ -5403,7 +5512,120 @@
       </w:rPr>
     </w:lvl>
   </w:abstractNum>
-  <w:abstractNum w:abstractNumId="21">
+  <w:abstractNum w:abstractNumId="23">
+    <w:nsid w:val="72EC0781"/>
+    <w:multiLevelType w:val="hybridMultilevel"/>
+    <w:tmpl w:val="1682D75E"/>
+    <w:lvl w:ilvl="0" w:tplc="04090001">
+      <w:start w:val="1"/>
+      <w:numFmt w:val="bullet"/>
+      <w:lvlText w:val=""/>
+      <w:lvlJc w:val="left"/>
+      <w:pPr>
+        <w:ind w:left="720" w:hanging="360"/>
+      </w:pPr>
+      <w:rPr>
+        <w:rFonts w:ascii="Symbol" w:hAnsi="Symbol" w:hint="default"/>
+      </w:rPr>
+    </w:lvl>
+    <w:lvl w:ilvl="1" w:tplc="04090003" w:tentative="1">
+      <w:start w:val="1"/>
+      <w:numFmt w:val="bullet"/>
+      <w:lvlText w:val="o"/>
+      <w:lvlJc w:val="left"/>
+      <w:pPr>
+        <w:ind w:left="1440" w:hanging="360"/>
+      </w:pPr>
+      <w:rPr>
+        <w:rFonts w:ascii="Courier New" w:hAnsi="Courier New" w:hint="default"/>
+      </w:rPr>
+    </w:lvl>
+    <w:lvl w:ilvl="2" w:tplc="04090005" w:tentative="1">
+      <w:start w:val="1"/>
+      <w:numFmt w:val="bullet"/>
+      <w:lvlText w:val=""/>
+      <w:lvlJc w:val="left"/>
+      <w:pPr>
+        <w:ind w:left="2160" w:hanging="360"/>
+      </w:pPr>
+      <w:rPr>
+        <w:rFonts w:ascii="Wingdings" w:hAnsi="Wingdings" w:hint="default"/>
+      </w:rPr>
+    </w:lvl>
+    <w:lvl w:ilvl="3" w:tplc="04090001" w:tentative="1">
+      <w:start w:val="1"/>
+      <w:numFmt w:val="bullet"/>
+      <w:lvlText w:val=""/>
+      <w:lvlJc w:val="left"/>
+      <w:pPr>
+        <w:ind w:left="2880" w:hanging="360"/>
+      </w:pPr>
+      <w:rPr>
+        <w:rFonts w:ascii="Symbol" w:hAnsi="Symbol" w:hint="default"/>
+      </w:rPr>
+    </w:lvl>
+    <w:lvl w:ilvl="4" w:tplc="04090003" w:tentative="1">
+      <w:start w:val="1"/>
+      <w:numFmt w:val="bullet"/>
+      <w:lvlText w:val="o"/>
+      <w:lvlJc w:val="left"/>
+      <w:pPr>
+        <w:ind w:left="3600" w:hanging="360"/>
+      </w:pPr>
+      <w:rPr>
+        <w:rFonts w:ascii="Courier New" w:hAnsi="Courier New" w:hint="default"/>
+      </w:rPr>
+    </w:lvl>
+    <w:lvl w:ilvl="5" w:tplc="04090005" w:tentative="1">
+      <w:start w:val="1"/>
+      <w:numFmt w:val="bullet"/>
+      <w:lvlText w:val=""/>
+      <w:lvlJc w:val="left"/>
+      <w:pPr>
+        <w:ind w:left="4320" w:hanging="360"/>
+      </w:pPr>
+      <w:rPr>
+        <w:rFonts w:ascii="Wingdings" w:hAnsi="Wingdings" w:hint="default"/>
+      </w:rPr>
+    </w:lvl>
+    <w:lvl w:ilvl="6" w:tplc="04090001" w:tentative="1">
+      <w:start w:val="1"/>
+      <w:numFmt w:val="bullet"/>
+      <w:lvlText w:val=""/>
+      <w:lvlJc w:val="left"/>
+      <w:pPr>
+        <w:ind w:left="5040" w:hanging="360"/>
+      </w:pPr>
+      <w:rPr>
+        <w:rFonts w:ascii="Symbol" w:hAnsi="Symbol" w:hint="default"/>
+      </w:rPr>
+    </w:lvl>
+    <w:lvl w:ilvl="7" w:tplc="04090003" w:tentative="1">
+      <w:start w:val="1"/>
+      <w:numFmt w:val="bullet"/>
+      <w:lvlText w:val="o"/>
+      <w:lvlJc w:val="left"/>
+      <w:pPr>
+        <w:ind w:left="5760" w:hanging="360"/>
+      </w:pPr>
+      <w:rPr>
+        <w:rFonts w:ascii="Courier New" w:hAnsi="Courier New" w:hint="default"/>
+      </w:rPr>
+    </w:lvl>
+    <w:lvl w:ilvl="8" w:tplc="04090005" w:tentative="1">
+      <w:start w:val="1"/>
+      <w:numFmt w:val="bullet"/>
+      <w:lvlText w:val=""/>
+      <w:lvlJc w:val="left"/>
+      <w:pPr>
+        <w:ind w:left="6480" w:hanging="360"/>
+      </w:pPr>
+      <w:rPr>
+        <w:rFonts w:ascii="Wingdings" w:hAnsi="Wingdings" w:hint="default"/>
+      </w:rPr>
+    </w:lvl>
+  </w:abstractNum>
+  <w:abstractNum w:abstractNumId="24">
     <w:nsid w:val="74DA3377"/>
     <w:multiLevelType w:val="hybridMultilevel"/>
     <w:tmpl w:val="10888794"/>
@@ -5516,7 +5738,7 @@
       </w:rPr>
     </w:lvl>
   </w:abstractNum>
-  <w:abstractNum w:abstractNumId="22">
+  <w:abstractNum w:abstractNumId="25">
     <w:nsid w:val="789B157F"/>
     <w:multiLevelType w:val="hybridMultilevel"/>
     <w:tmpl w:val="B49C48BA"/>
@@ -5629,7 +5851,7 @@
       </w:rPr>
     </w:lvl>
   </w:abstractNum>
-  <w:abstractNum w:abstractNumId="23">
+  <w:abstractNum w:abstractNumId="26">
     <w:nsid w:val="7DB31C83"/>
     <w:multiLevelType w:val="hybridMultilevel"/>
     <w:tmpl w:val="F07425D2"/>
@@ -5743,76 +5965,85 @@
     </w:lvl>
   </w:abstractNum>
   <w:num w:numId="1">
+    <w:abstractNumId w:val="14"/>
+  </w:num>
+  <w:num w:numId="2">
     <w:abstractNumId w:val="12"/>
   </w:num>
-  <w:num w:numId="2">
-    <w:abstractNumId w:val="10"/>
-  </w:num>
   <w:num w:numId="3">
-    <w:abstractNumId w:val="3"/>
+    <w:abstractNumId w:val="4"/>
   </w:num>
   <w:num w:numId="4">
+    <w:abstractNumId w:val="22"/>
+  </w:num>
+  <w:num w:numId="5">
+    <w:abstractNumId w:val="7"/>
+  </w:num>
+  <w:num w:numId="6">
     <w:abstractNumId w:val="20"/>
   </w:num>
-  <w:num w:numId="5">
-    <w:abstractNumId w:val="5"/>
-  </w:num>
-  <w:num w:numId="6">
-    <w:abstractNumId w:val="18"/>
-  </w:num>
   <w:num w:numId="7">
-    <w:abstractNumId w:val="4"/>
+    <w:abstractNumId w:val="6"/>
   </w:num>
   <w:num w:numId="8">
     <w:abstractNumId w:val="0"/>
   </w:num>
   <w:num w:numId="9">
+    <w:abstractNumId w:val="19"/>
+  </w:num>
+  <w:num w:numId="10">
+    <w:abstractNumId w:val="9"/>
+  </w:num>
+  <w:num w:numId="11">
+    <w:abstractNumId w:val="8"/>
+  </w:num>
+  <w:num w:numId="12">
+    <w:abstractNumId w:val="10"/>
+  </w:num>
+  <w:num w:numId="13">
+    <w:abstractNumId w:val="21"/>
+  </w:num>
+  <w:num w:numId="14">
     <w:abstractNumId w:val="17"/>
   </w:num>
-  <w:num w:numId="10">
-    <w:abstractNumId w:val="7"/>
+  <w:num w:numId="15">
+    <w:abstractNumId w:val="3"/>
   </w:num>
-  <w:num w:numId="11">
-    <w:abstractNumId w:val="6"/>
+  <w:num w:numId="16">
+    <w:abstractNumId w:val="13"/>
   </w:num>
-  <w:num w:numId="12">
-    <w:abstractNumId w:val="8"/>
+  <w:num w:numId="17">
+    <w:abstractNumId w:val="11"/>
   </w:num>
-  <w:num w:numId="13">
-    <w:abstractNumId w:val="19"/>
+  <w:num w:numId="18">
+    <w:abstractNumId w:val="25"/>
   </w:num>
-  <w:num w:numId="14">
+  <w:num w:numId="19">
     <w:abstractNumId w:val="15"/>
   </w:num>
-  <w:num w:numId="15">
-    <w:abstractNumId w:val="2"/>
-  </w:num>
-  <w:num w:numId="16">
-    <w:abstractNumId w:val="11"/>
-  </w:num>
-  <w:num w:numId="17">
-    <w:abstractNumId w:val="9"/>
-  </w:num>
-  <w:num w:numId="18">
-    <w:abstractNumId w:val="22"/>
-  </w:num>
-  <w:num w:numId="19">
-    <w:abstractNumId w:val="13"/>
-  </w:num>
   <w:num w:numId="20">
-    <w:abstractNumId w:val="23"/>
+    <w:abstractNumId w:val="26"/>
   </w:num>
   <w:num w:numId="21">
-    <w:abstractNumId w:val="14"/>
+    <w:abstractNumId w:val="16"/>
   </w:num>
   <w:num w:numId="22">
-    <w:abstractNumId w:val="21"/>
+    <w:abstractNumId w:val="24"/>
   </w:num>
   <w:num w:numId="23">
     <w:abstractNumId w:val="1"/>
   </w:num>
   <w:num w:numId="24">
-    <w:abstractNumId w:val="16"/>
+    <w:abstractNumId w:val="18"/>
+  </w:num>
+  <w:num w:numId="25">
+    <w:abstractNumId w:val="5"/>
+  </w:num>
+  <w:num w:numId="26">
+    <w:abstractNumId w:val="2"/>
+  </w:num>
+  <w:num w:numId="27">
+    <w:abstractNumId w:val="23"/>
   </w:num>
 </w:numbering>
 </file>

</xml_diff>

<commit_message>
Added new resume and signature
</commit_message>
<xml_diff>
--- a/VStarrResume.docx
+++ b/VStarrResume.docx
@@ -545,8 +545,6 @@
         </w:rPr>
         <w:t>,</w:t>
       </w:r>
-      <w:bookmarkStart w:id="0" w:name="_GoBack"/>
-      <w:bookmarkEnd w:id="0"/>
       <w:r>
         <w:rPr>
           <w:rFonts w:ascii="Arial" w:hAnsi="Arial"/>
@@ -754,7 +752,25 @@
           <w:sz w:val="22"/>
           <w:szCs w:val="22"/>
         </w:rPr>
-        <w:t>Manage and maintain iReferDR mobile applications for 30 plus clients for both Android and iOS</w:t>
+        <w:t xml:space="preserve">Manage and maintain </w:t>
+      </w:r>
+      <w:proofErr w:type="spellStart"/>
+      <w:r>
+        <w:rPr>
+          <w:rFonts w:ascii="Arial" w:hAnsi="Arial"/>
+          <w:sz w:val="22"/>
+          <w:szCs w:val="22"/>
+        </w:rPr>
+        <w:t>iReferDR</w:t>
+      </w:r>
+      <w:proofErr w:type="spellEnd"/>
+      <w:r>
+        <w:rPr>
+          <w:rFonts w:ascii="Arial" w:hAnsi="Arial"/>
+          <w:sz w:val="22"/>
+          <w:szCs w:val="22"/>
+        </w:rPr>
+        <w:t xml:space="preserve"> mobile applications for 30 plus clients for both Android and iOS</w:t>
       </w:r>
     </w:p>
     <w:p>
@@ -806,7 +822,25 @@
           <w:sz w:val="22"/>
           <w:szCs w:val="22"/>
         </w:rPr>
-        <w:t xml:space="preserve"> the iReferDR application </w:t>
+        <w:t xml:space="preserve"> the </w:t>
+      </w:r>
+      <w:proofErr w:type="spellStart"/>
+      <w:r>
+        <w:rPr>
+          <w:rFonts w:ascii="Arial" w:hAnsi="Arial"/>
+          <w:sz w:val="22"/>
+          <w:szCs w:val="22"/>
+        </w:rPr>
+        <w:t>iReferDR</w:t>
+      </w:r>
+      <w:proofErr w:type="spellEnd"/>
+      <w:r>
+        <w:rPr>
+          <w:rFonts w:ascii="Arial" w:hAnsi="Arial"/>
+          <w:sz w:val="22"/>
+          <w:szCs w:val="22"/>
+        </w:rPr>
+        <w:t xml:space="preserve"> application </w:t>
       </w:r>
     </w:p>
     <w:p>
@@ -1087,7 +1121,25 @@
           <w:sz w:val="22"/>
           <w:szCs w:val="22"/>
         </w:rPr>
-        <w:t xml:space="preserve"> DataStage ETL jobs accounting for </w:t>
+        <w:t xml:space="preserve"> </w:t>
+      </w:r>
+      <w:proofErr w:type="spellStart"/>
+      <w:r>
+        <w:rPr>
+          <w:rFonts w:ascii="Arial" w:hAnsi="Arial"/>
+          <w:sz w:val="22"/>
+          <w:szCs w:val="22"/>
+        </w:rPr>
+        <w:t>DataStage</w:t>
+      </w:r>
+      <w:proofErr w:type="spellEnd"/>
+      <w:r>
+        <w:rPr>
+          <w:rFonts w:ascii="Arial" w:hAnsi="Arial"/>
+          <w:sz w:val="22"/>
+          <w:szCs w:val="22"/>
+        </w:rPr>
+        <w:t xml:space="preserve"> ETL jobs accounting for </w:t>
       </w:r>
       <w:r>
         <w:rPr>
@@ -1526,8 +1578,19 @@
           <w:sz w:val="18"/>
           <w:szCs w:val="18"/>
         </w:rPr>
-        <w:t>(HTML5, Javascript</w:t>
-      </w:r>
+        <w:t xml:space="preserve">(HTML5, </w:t>
+      </w:r>
+      <w:proofErr w:type="spellStart"/>
+      <w:r>
+        <w:rPr>
+          <w:rFonts w:ascii="Arial" w:hAnsi="Arial"/>
+          <w:i/>
+          <w:sz w:val="18"/>
+          <w:szCs w:val="18"/>
+        </w:rPr>
+        <w:t>Javascript</w:t>
+      </w:r>
+      <w:proofErr w:type="spellEnd"/>
       <w:r>
         <w:rPr>
           <w:rFonts w:ascii="Arial" w:hAnsi="Arial"/>
@@ -1779,15 +1842,45 @@
           <w:sz w:val="22"/>
           <w:szCs w:val="22"/>
         </w:rPr>
-        <w:t xml:space="preserve">UTCS-&gt;Print(): </w:t>
-      </w:r>
-      <w:r>
-        <w:rPr>
-          <w:rFonts w:ascii="Arial" w:hAnsi="Arial"/>
-          <w:sz w:val="22"/>
-          <w:szCs w:val="22"/>
-        </w:rPr>
-        <w:t>Enabled students to print documents from mobile device to lab printers at UT</w:t>
+        <w:t>UTCS-&gt;</w:t>
+      </w:r>
+      <w:proofErr w:type="gramStart"/>
+      <w:r>
+        <w:rPr>
+          <w:rFonts w:ascii="Arial" w:hAnsi="Arial"/>
+          <w:b/>
+          <w:sz w:val="22"/>
+          <w:szCs w:val="22"/>
+        </w:rPr>
+        <w:t>Print(</w:t>
+      </w:r>
+      <w:proofErr w:type="gramEnd"/>
+      <w:r>
+        <w:rPr>
+          <w:rFonts w:ascii="Arial" w:hAnsi="Arial"/>
+          <w:b/>
+          <w:sz w:val="22"/>
+          <w:szCs w:val="22"/>
+        </w:rPr>
+        <w:t xml:space="preserve">): </w:t>
+      </w:r>
+      <w:r>
+        <w:rPr>
+          <w:rFonts w:ascii="Arial" w:hAnsi="Arial"/>
+          <w:sz w:val="22"/>
+          <w:szCs w:val="22"/>
+        </w:rPr>
+        <w:t>Enables</w:t>
+      </w:r>
+      <w:bookmarkStart w:id="0" w:name="_GoBack"/>
+      <w:bookmarkEnd w:id="0"/>
+      <w:r>
+        <w:rPr>
+          <w:rFonts w:ascii="Arial" w:hAnsi="Arial"/>
+          <w:sz w:val="22"/>
+          <w:szCs w:val="22"/>
+        </w:rPr>
+        <w:t xml:space="preserve"> students to print documents from mobile device to lab printers at UT</w:t>
       </w:r>
     </w:p>
     <w:p>
@@ -1899,8 +1992,9 @@
           <w:sz w:val="18"/>
           <w:szCs w:val="18"/>
         </w:rPr>
-        <w:t>(Django, Her</w:t>
-      </w:r>
+        <w:t xml:space="preserve">(Django, </w:t>
+      </w:r>
+      <w:proofErr w:type="spellStart"/>
       <w:r>
         <w:rPr>
           <w:rFonts w:ascii="Arial" w:hAnsi="Arial"/>
@@ -1908,7 +2002,26 @@
           <w:sz w:val="18"/>
           <w:szCs w:val="18"/>
         </w:rPr>
-        <w:t>oku, SQL, Python, HTML, CSS</w:t>
+        <w:t>Her</w:t>
+      </w:r>
+      <w:r>
+        <w:rPr>
+          <w:rFonts w:ascii="Arial" w:hAnsi="Arial"/>
+          <w:i/>
+          <w:sz w:val="18"/>
+          <w:szCs w:val="18"/>
+        </w:rPr>
+        <w:t>oku</w:t>
+      </w:r>
+      <w:proofErr w:type="spellEnd"/>
+      <w:r>
+        <w:rPr>
+          <w:rFonts w:ascii="Arial" w:hAnsi="Arial"/>
+          <w:i/>
+          <w:sz w:val="18"/>
+          <w:szCs w:val="18"/>
+        </w:rPr>
+        <w:t>, SQL, Python, HTML, CSS</w:t>
       </w:r>
       <w:r>
         <w:rPr>
@@ -2033,7 +2146,27 @@
           <w:sz w:val="18"/>
           <w:szCs w:val="18"/>
         </w:rPr>
-        <w:t>(HTML, Javascript, C</w:t>
+        <w:t xml:space="preserve">(HTML, </w:t>
+      </w:r>
+      <w:proofErr w:type="spellStart"/>
+      <w:r>
+        <w:rPr>
+          <w:rFonts w:ascii="Arial" w:hAnsi="Arial"/>
+          <w:i/>
+          <w:sz w:val="18"/>
+          <w:szCs w:val="18"/>
+        </w:rPr>
+        <w:t>Javascript</w:t>
+      </w:r>
+      <w:proofErr w:type="spellEnd"/>
+      <w:r>
+        <w:rPr>
+          <w:rFonts w:ascii="Arial" w:hAnsi="Arial"/>
+          <w:i/>
+          <w:sz w:val="18"/>
+          <w:szCs w:val="18"/>
+        </w:rPr>
+        <w:t>, C</w:t>
       </w:r>
       <w:r>
         <w:rPr>
@@ -2090,7 +2223,53 @@
           <w:sz w:val="22"/>
           <w:szCs w:val="22"/>
         </w:rPr>
-        <w:t>Exploited vulnerabilities in simulated environments including: CSS, XSRF, SQLi, Cookie/Password Theft, and instances of buffer overflows including a program utilizing malloc()</w:t>
+        <w:t xml:space="preserve">Exploited vulnerabilities in simulated environments including: CSS, XSRF, </w:t>
+      </w:r>
+      <w:proofErr w:type="spellStart"/>
+      <w:r>
+        <w:rPr>
+          <w:rFonts w:ascii="Arial" w:hAnsi="Arial"/>
+          <w:sz w:val="22"/>
+          <w:szCs w:val="22"/>
+        </w:rPr>
+        <w:t>SQLi</w:t>
+      </w:r>
+      <w:proofErr w:type="spellEnd"/>
+      <w:r>
+        <w:rPr>
+          <w:rFonts w:ascii="Arial" w:hAnsi="Arial"/>
+          <w:sz w:val="22"/>
+          <w:szCs w:val="22"/>
+        </w:rPr>
+        <w:t xml:space="preserve">, Cookie/Password Theft, and instances of buffer overflows including a program utilizing </w:t>
+      </w:r>
+      <w:proofErr w:type="spellStart"/>
+      <w:proofErr w:type="gramStart"/>
+      <w:r>
+        <w:rPr>
+          <w:rFonts w:ascii="Arial" w:hAnsi="Arial"/>
+          <w:sz w:val="22"/>
+          <w:szCs w:val="22"/>
+        </w:rPr>
+        <w:t>malloc</w:t>
+      </w:r>
+      <w:proofErr w:type="spellEnd"/>
+      <w:r>
+        <w:rPr>
+          <w:rFonts w:ascii="Arial" w:hAnsi="Arial"/>
+          <w:sz w:val="22"/>
+          <w:szCs w:val="22"/>
+        </w:rPr>
+        <w:t>(</w:t>
+      </w:r>
+      <w:proofErr w:type="gramEnd"/>
+      <w:r>
+        <w:rPr>
+          <w:rFonts w:ascii="Arial" w:hAnsi="Arial"/>
+          <w:sz w:val="22"/>
+          <w:szCs w:val="22"/>
+        </w:rPr>
+        <w:t>)</w:t>
       </w:r>
     </w:p>
     <w:p>
@@ -2412,8 +2591,18 @@
           <w:sz w:val="22"/>
           <w:szCs w:val="22"/>
         </w:rPr>
-        <w:t>, JDeveloper</w:t>
-      </w:r>
+        <w:t xml:space="preserve">, </w:t>
+      </w:r>
+      <w:proofErr w:type="spellStart"/>
+      <w:r>
+        <w:rPr>
+          <w:rFonts w:ascii="Arial" w:hAnsi="Arial"/>
+          <w:sz w:val="22"/>
+          <w:szCs w:val="22"/>
+        </w:rPr>
+        <w:t>JDeveloper</w:t>
+      </w:r>
+      <w:proofErr w:type="spellEnd"/>
       <w:r>
         <w:rPr>
           <w:rFonts w:ascii="Arial" w:hAnsi="Arial"/>

</xml_diff>